<commit_message>
Novas aulas de POO
</commit_message>
<xml_diff>
--- a/Analise e Desenvolvimento de Sistema/2_Semestre/Programação_Orientada_a_Objetos/Programação Orientada a Objetos.docx
+++ b/Analise e Desenvolvimento de Sistema/2_Semestre/Programação_Orientada_a_Objetos/Programação Orientada a Objetos.docx
@@ -2928,6 +2928,555 @@
               <w:rtl w:val="0"/>
             </w:rPr>
           </w:r>
+        </w:p>
+        <w:p>
+          <w:pPr>
+            <w:widowControl w:val="0"/>
+            <w:tabs>
+              <w:tab w:val="right" w:leader="dot" w:pos="12000"/>
+            </w:tabs>
+            <w:spacing w:before="60" w:line="240" w:lineRule="auto"/>
+            <w:jc w:val="left"/>
+            <w:rPr>
+              <w:rFonts w:ascii="Arial" w:cs="Arial" w:eastAsia="Arial" w:hAnsi="Arial"/>
+              <w:b w:val="1"/>
+              <w:i w:val="0"/>
+              <w:smallCaps w:val="0"/>
+              <w:strike w:val="0"/>
+              <w:color w:val="000000"/>
+              <w:sz w:val="22"/>
+              <w:szCs w:val="22"/>
+              <w:u w:val="none"/>
+              <w:shd w:fill="auto" w:val="clear"/>
+              <w:vertAlign w:val="baseline"/>
+            </w:rPr>
+          </w:pPr>
+          <w:hyperlink w:anchor="_1knv1qtrev36">
+            <w:r>
+              <w:rPr>
+                <w:rFonts w:ascii="Nunito" w:cs="Nunito" w:eastAsia="Nunito" w:hAnsi="Nunito"/>
+                <w:b w:val="1"/>
+                <w:i w:val="0"/>
+                <w:smallCaps w:val="0"/>
+                <w:strike w:val="0"/>
+                <w:color w:val="000000"/>
+                <w:sz w:val="18"/>
+                <w:szCs w:val="18"/>
+                <w:u w:val="none"/>
+                <w:shd w:fill="auto" w:val="clear"/>
+                <w:vertAlign w:val="baseline"/>
+                <w:rtl w:val="0"/>
+              </w:rPr>
+              <w:t xml:space="preserve">Criação de classes em Python e Encapsulamento</w:t>
+              <w:tab/>
+              <w:t xml:space="preserve">39</w:t>
+            </w:r>
+          </w:hyperlink>
+          <w:r>
+            <w:rPr>
+              <w:rtl w:val="0"/>
+            </w:rPr>
+          </w:r>
+        </w:p>
+        <w:p>
+          <w:pPr>
+            <w:widowControl w:val="0"/>
+            <w:tabs>
+              <w:tab w:val="right" w:leader="dot" w:pos="12000"/>
+            </w:tabs>
+            <w:spacing w:before="60" w:line="240" w:lineRule="auto"/>
+            <w:ind w:left="360" w:firstLine="0"/>
+            <w:jc w:val="left"/>
+            <w:rPr>
+              <w:rFonts w:ascii="Arial" w:cs="Arial" w:eastAsia="Arial" w:hAnsi="Arial"/>
+              <w:b w:val="0"/>
+              <w:i w:val="0"/>
+              <w:smallCaps w:val="0"/>
+              <w:strike w:val="0"/>
+              <w:color w:val="000000"/>
+              <w:sz w:val="22"/>
+              <w:szCs w:val="22"/>
+              <w:u w:val="none"/>
+              <w:shd w:fill="auto" w:val="clear"/>
+              <w:vertAlign w:val="baseline"/>
+            </w:rPr>
+          </w:pPr>
+          <w:hyperlink w:anchor="_n4167huox824">
+            <w:r>
+              <w:rPr>
+                <w:rFonts w:ascii="Nunito" w:cs="Nunito" w:eastAsia="Nunito" w:hAnsi="Nunito"/>
+                <w:b w:val="0"/>
+                <w:i w:val="0"/>
+                <w:smallCaps w:val="0"/>
+                <w:strike w:val="0"/>
+                <w:color w:val="000000"/>
+                <w:sz w:val="18"/>
+                <w:szCs w:val="18"/>
+                <w:u w:val="none"/>
+                <w:shd w:fill="auto" w:val="clear"/>
+                <w:vertAlign w:val="baseline"/>
+                <w:rtl w:val="0"/>
+              </w:rPr>
+              <w:t xml:space="preserve">PEP-8 aplicada às classes</w:t>
+              <w:tab/>
+              <w:t xml:space="preserve">40</w:t>
+            </w:r>
+          </w:hyperlink>
+          <w:r>
+            <w:rPr>
+              <w:rtl w:val="0"/>
+            </w:rPr>
+          </w:r>
+        </w:p>
+        <w:p>
+          <w:pPr>
+            <w:widowControl w:val="0"/>
+            <w:tabs>
+              <w:tab w:val="right" w:leader="dot" w:pos="12000"/>
+            </w:tabs>
+            <w:spacing w:before="60" w:line="240" w:lineRule="auto"/>
+            <w:ind w:left="360" w:firstLine="0"/>
+            <w:jc w:val="left"/>
+            <w:rPr>
+              <w:rFonts w:ascii="Arial" w:cs="Arial" w:eastAsia="Arial" w:hAnsi="Arial"/>
+              <w:b w:val="0"/>
+              <w:i w:val="0"/>
+              <w:smallCaps w:val="0"/>
+              <w:strike w:val="0"/>
+              <w:color w:val="000000"/>
+              <w:sz w:val="22"/>
+              <w:szCs w:val="22"/>
+              <w:u w:val="none"/>
+              <w:shd w:fill="auto" w:val="clear"/>
+              <w:vertAlign w:val="baseline"/>
+            </w:rPr>
+          </w:pPr>
+          <w:hyperlink w:anchor="_ue45jmv8brcr">
+            <w:r>
+              <w:rPr>
+                <w:rFonts w:ascii="Nunito" w:cs="Nunito" w:eastAsia="Nunito" w:hAnsi="Nunito"/>
+                <w:b w:val="0"/>
+                <w:i w:val="0"/>
+                <w:smallCaps w:val="0"/>
+                <w:strike w:val="0"/>
+                <w:color w:val="000000"/>
+                <w:sz w:val="18"/>
+                <w:szCs w:val="18"/>
+                <w:u w:val="none"/>
+                <w:shd w:fill="auto" w:val="clear"/>
+                <w:vertAlign w:val="baseline"/>
+                <w:rtl w:val="0"/>
+              </w:rPr>
+              <w:t xml:space="preserve">POO em Python</w:t>
+              <w:tab/>
+              <w:t xml:space="preserve">40</w:t>
+            </w:r>
+          </w:hyperlink>
+          <w:r>
+            <w:rPr>
+              <w:rtl w:val="0"/>
+            </w:rPr>
+          </w:r>
+        </w:p>
+        <w:p>
+          <w:pPr>
+            <w:widowControl w:val="0"/>
+            <w:tabs>
+              <w:tab w:val="right" w:leader="dot" w:pos="12000"/>
+            </w:tabs>
+            <w:spacing w:before="60" w:line="240" w:lineRule="auto"/>
+            <w:ind w:left="720" w:firstLine="0"/>
+            <w:jc w:val="left"/>
+            <w:rPr>
+              <w:rFonts w:ascii="Arial" w:cs="Arial" w:eastAsia="Arial" w:hAnsi="Arial"/>
+              <w:b w:val="0"/>
+              <w:i w:val="0"/>
+              <w:smallCaps w:val="0"/>
+              <w:strike w:val="0"/>
+              <w:color w:val="000000"/>
+              <w:sz w:val="22"/>
+              <w:szCs w:val="22"/>
+              <w:u w:val="none"/>
+              <w:shd w:fill="auto" w:val="clear"/>
+              <w:vertAlign w:val="baseline"/>
+            </w:rPr>
+          </w:pPr>
+          <w:hyperlink w:anchor="_dyrtvootzwa8">
+            <w:r>
+              <w:rPr>
+                <w:rFonts w:ascii="Nunito" w:cs="Nunito" w:eastAsia="Nunito" w:hAnsi="Nunito"/>
+                <w:b w:val="0"/>
+                <w:i w:val="0"/>
+                <w:smallCaps w:val="0"/>
+                <w:strike w:val="0"/>
+                <w:color w:val="000000"/>
+                <w:sz w:val="18"/>
+                <w:szCs w:val="18"/>
+                <w:u w:val="none"/>
+                <w:shd w:fill="auto" w:val="clear"/>
+                <w:vertAlign w:val="baseline"/>
+                <w:rtl w:val="0"/>
+              </w:rPr>
+              <w:t xml:space="preserve">Implementando classes em Python</w:t>
+              <w:tab/>
+              <w:t xml:space="preserve">40</w:t>
+            </w:r>
+          </w:hyperlink>
+          <w:r>
+            <w:rPr>
+              <w:rtl w:val="0"/>
+            </w:rPr>
+          </w:r>
+        </w:p>
+        <w:p>
+          <w:pPr>
+            <w:widowControl w:val="0"/>
+            <w:tabs>
+              <w:tab w:val="right" w:leader="dot" w:pos="12000"/>
+            </w:tabs>
+            <w:spacing w:before="60" w:line="240" w:lineRule="auto"/>
+            <w:ind w:left="720" w:firstLine="0"/>
+            <w:jc w:val="left"/>
+            <w:rPr>
+              <w:rFonts w:ascii="Arial" w:cs="Arial" w:eastAsia="Arial" w:hAnsi="Arial"/>
+              <w:b w:val="0"/>
+              <w:i w:val="0"/>
+              <w:smallCaps w:val="0"/>
+              <w:strike w:val="0"/>
+              <w:color w:val="000000"/>
+              <w:sz w:val="22"/>
+              <w:szCs w:val="22"/>
+              <w:u w:val="none"/>
+              <w:shd w:fill="auto" w:val="clear"/>
+              <w:vertAlign w:val="baseline"/>
+            </w:rPr>
+          </w:pPr>
+          <w:hyperlink w:anchor="_9np7pv31tt3a">
+            <w:r>
+              <w:rPr>
+                <w:rFonts w:ascii="Nunito" w:cs="Nunito" w:eastAsia="Nunito" w:hAnsi="Nunito"/>
+                <w:b w:val="0"/>
+                <w:i w:val="0"/>
+                <w:smallCaps w:val="0"/>
+                <w:strike w:val="0"/>
+                <w:color w:val="000000"/>
+                <w:sz w:val="18"/>
+                <w:szCs w:val="18"/>
+                <w:u w:val="none"/>
+                <w:shd w:fill="auto" w:val="clear"/>
+                <w:vertAlign w:val="baseline"/>
+                <w:rtl w:val="0"/>
+              </w:rPr>
+              <w:t xml:space="preserve">Instanciando objetos a partir de uma classe em Python</w:t>
+              <w:tab/>
+              <w:t xml:space="preserve">41</w:t>
+            </w:r>
+          </w:hyperlink>
+          <w:r>
+            <w:rPr>
+              <w:rtl w:val="0"/>
+            </w:rPr>
+          </w:r>
+        </w:p>
+        <w:p>
+          <w:pPr>
+            <w:widowControl w:val="0"/>
+            <w:tabs>
+              <w:tab w:val="right" w:leader="dot" w:pos="12000"/>
+            </w:tabs>
+            <w:spacing w:before="60" w:line="240" w:lineRule="auto"/>
+            <w:ind w:left="720" w:firstLine="0"/>
+            <w:jc w:val="left"/>
+            <w:rPr>
+              <w:rFonts w:ascii="Arial" w:cs="Arial" w:eastAsia="Arial" w:hAnsi="Arial"/>
+              <w:b w:val="0"/>
+              <w:i w:val="0"/>
+              <w:smallCaps w:val="0"/>
+              <w:strike w:val="0"/>
+              <w:color w:val="000000"/>
+              <w:sz w:val="22"/>
+              <w:szCs w:val="22"/>
+              <w:u w:val="none"/>
+              <w:shd w:fill="auto" w:val="clear"/>
+              <w:vertAlign w:val="baseline"/>
+            </w:rPr>
+          </w:pPr>
+          <w:hyperlink w:anchor="_ezbdse6thgm5">
+            <w:r>
+              <w:rPr>
+                <w:rFonts w:ascii="Nunito" w:cs="Nunito" w:eastAsia="Nunito" w:hAnsi="Nunito"/>
+                <w:b w:val="0"/>
+                <w:i w:val="0"/>
+                <w:smallCaps w:val="0"/>
+                <w:strike w:val="0"/>
+                <w:color w:val="000000"/>
+                <w:sz w:val="18"/>
+                <w:szCs w:val="18"/>
+                <w:u w:val="none"/>
+                <w:shd w:fill="auto" w:val="clear"/>
+                <w:vertAlign w:val="baseline"/>
+                <w:rtl w:val="0"/>
+              </w:rPr>
+              <w:t xml:space="preserve">Como inicializar um objeto em Python</w:t>
+              <w:tab/>
+              <w:t xml:space="preserve">42</w:t>
+            </w:r>
+          </w:hyperlink>
+          <w:r>
+            <w:rPr>
+              <w:rtl w:val="0"/>
+            </w:rPr>
+          </w:r>
+        </w:p>
+        <w:p>
+          <w:pPr>
+            <w:widowControl w:val="0"/>
+            <w:tabs>
+              <w:tab w:val="right" w:leader="dot" w:pos="12000"/>
+            </w:tabs>
+            <w:spacing w:before="60" w:line="240" w:lineRule="auto"/>
+            <w:ind w:left="720" w:firstLine="0"/>
+            <w:jc w:val="left"/>
+            <w:rPr>
+              <w:rFonts w:ascii="Arial" w:cs="Arial" w:eastAsia="Arial" w:hAnsi="Arial"/>
+              <w:b w:val="0"/>
+              <w:i w:val="0"/>
+              <w:smallCaps w:val="0"/>
+              <w:strike w:val="0"/>
+              <w:color w:val="000000"/>
+              <w:sz w:val="22"/>
+              <w:szCs w:val="22"/>
+              <w:u w:val="none"/>
+              <w:shd w:fill="auto" w:val="clear"/>
+              <w:vertAlign w:val="baseline"/>
+            </w:rPr>
+          </w:pPr>
+          <w:hyperlink w:anchor="_44jkia5o7oz0">
+            <w:r>
+              <w:rPr>
+                <w:rFonts w:ascii="Nunito" w:cs="Nunito" w:eastAsia="Nunito" w:hAnsi="Nunito"/>
+                <w:b w:val="0"/>
+                <w:i w:val="0"/>
+                <w:smallCaps w:val="0"/>
+                <w:strike w:val="0"/>
+                <w:color w:val="000000"/>
+                <w:sz w:val="18"/>
+                <w:szCs w:val="18"/>
+                <w:u w:val="none"/>
+                <w:shd w:fill="auto" w:val="clear"/>
+                <w:vertAlign w:val="baseline"/>
+                <w:rtl w:val="0"/>
+              </w:rPr>
+              <w:t xml:space="preserve">Entendendo o parâmetro self</w:t>
+              <w:tab/>
+              <w:t xml:space="preserve">43</w:t>
+            </w:r>
+          </w:hyperlink>
+          <w:r>
+            <w:rPr>
+              <w:rtl w:val="0"/>
+            </w:rPr>
+          </w:r>
+        </w:p>
+        <w:p>
+          <w:pPr>
+            <w:widowControl w:val="0"/>
+            <w:tabs>
+              <w:tab w:val="right" w:leader="dot" w:pos="12000"/>
+            </w:tabs>
+            <w:spacing w:before="60" w:line="240" w:lineRule="auto"/>
+            <w:ind w:left="720" w:firstLine="0"/>
+            <w:jc w:val="left"/>
+            <w:rPr>
+              <w:rFonts w:ascii="Arial" w:cs="Arial" w:eastAsia="Arial" w:hAnsi="Arial"/>
+              <w:b w:val="0"/>
+              <w:i w:val="0"/>
+              <w:smallCaps w:val="0"/>
+              <w:strike w:val="0"/>
+              <w:color w:val="000000"/>
+              <w:sz w:val="22"/>
+              <w:szCs w:val="22"/>
+              <w:u w:val="none"/>
+              <w:shd w:fill="auto" w:val="clear"/>
+              <w:vertAlign w:val="baseline"/>
+            </w:rPr>
+          </w:pPr>
+          <w:hyperlink w:anchor="_xyty9ymqfydz">
+            <w:r>
+              <w:rPr>
+                <w:rFonts w:ascii="Nunito" w:cs="Nunito" w:eastAsia="Nunito" w:hAnsi="Nunito"/>
+                <w:b w:val="0"/>
+                <w:i w:val="0"/>
+                <w:smallCaps w:val="0"/>
+                <w:strike w:val="0"/>
+                <w:color w:val="000000"/>
+                <w:sz w:val="18"/>
+                <w:szCs w:val="18"/>
+                <w:u w:val="none"/>
+                <w:shd w:fill="auto" w:val="clear"/>
+                <w:vertAlign w:val="baseline"/>
+                <w:rtl w:val="0"/>
+              </w:rPr>
+              <w:t xml:space="preserve">Personalizando a inicialização dos objetos em Python e incluindo novos métodos</w:t>
+              <w:tab/>
+              <w:t xml:space="preserve">44</w:t>
+            </w:r>
+          </w:hyperlink>
+          <w:r>
+            <w:rPr>
+              <w:rtl w:val="0"/>
+            </w:rPr>
+          </w:r>
+        </w:p>
+        <w:p>
+          <w:pPr>
+            <w:widowControl w:val="0"/>
+            <w:tabs>
+              <w:tab w:val="right" w:leader="dot" w:pos="12000"/>
+            </w:tabs>
+            <w:spacing w:before="60" w:line="240" w:lineRule="auto"/>
+            <w:ind w:left="720" w:firstLine="0"/>
+            <w:jc w:val="left"/>
+            <w:rPr>
+              <w:rFonts w:ascii="Arial" w:cs="Arial" w:eastAsia="Arial" w:hAnsi="Arial"/>
+              <w:b w:val="0"/>
+              <w:i w:val="0"/>
+              <w:smallCaps w:val="0"/>
+              <w:strike w:val="0"/>
+              <w:color w:val="000000"/>
+              <w:sz w:val="22"/>
+              <w:szCs w:val="22"/>
+              <w:u w:val="none"/>
+              <w:shd w:fill="auto" w:val="clear"/>
+              <w:vertAlign w:val="baseline"/>
+            </w:rPr>
+          </w:pPr>
+          <w:hyperlink w:anchor="_f7nmp8hy4b4p">
+            <w:r>
+              <w:rPr>
+                <w:rFonts w:ascii="Nunito" w:cs="Nunito" w:eastAsia="Nunito" w:hAnsi="Nunito"/>
+                <w:b w:val="0"/>
+                <w:i w:val="0"/>
+                <w:smallCaps w:val="0"/>
+                <w:strike w:val="0"/>
+                <w:color w:val="000000"/>
+                <w:sz w:val="18"/>
+                <w:szCs w:val="18"/>
+                <w:u w:val="none"/>
+                <w:shd w:fill="auto" w:val="clear"/>
+                <w:vertAlign w:val="baseline"/>
+                <w:rtl w:val="0"/>
+              </w:rPr>
+              <w:t xml:space="preserve">Encapsulamento</w:t>
+              <w:tab/>
+              <w:t xml:space="preserve">46</w:t>
+            </w:r>
+          </w:hyperlink>
+          <w:r>
+            <w:rPr>
+              <w:rtl w:val="0"/>
+            </w:rPr>
+          </w:r>
+        </w:p>
+        <w:p>
+          <w:pPr>
+            <w:widowControl w:val="0"/>
+            <w:tabs>
+              <w:tab w:val="right" w:leader="dot" w:pos="12000"/>
+            </w:tabs>
+            <w:spacing w:before="60" w:line="240" w:lineRule="auto"/>
+            <w:ind w:left="720" w:firstLine="0"/>
+            <w:jc w:val="left"/>
+            <w:rPr>
+              <w:rFonts w:ascii="Arial" w:cs="Arial" w:eastAsia="Arial" w:hAnsi="Arial"/>
+              <w:b w:val="0"/>
+              <w:i w:val="0"/>
+              <w:smallCaps w:val="0"/>
+              <w:strike w:val="0"/>
+              <w:color w:val="000000"/>
+              <w:sz w:val="22"/>
+              <w:szCs w:val="22"/>
+              <w:u w:val="none"/>
+              <w:shd w:fill="auto" w:val="clear"/>
+              <w:vertAlign w:val="baseline"/>
+            </w:rPr>
+          </w:pPr>
+          <w:hyperlink w:anchor="_s5ne6o3clnps">
+            <w:r>
+              <w:rPr>
+                <w:rFonts w:ascii="Nunito" w:cs="Nunito" w:eastAsia="Nunito" w:hAnsi="Nunito"/>
+                <w:b w:val="0"/>
+                <w:i w:val="0"/>
+                <w:smallCaps w:val="0"/>
+                <w:strike w:val="0"/>
+                <w:color w:val="000000"/>
+                <w:sz w:val="18"/>
+                <w:szCs w:val="18"/>
+                <w:u w:val="none"/>
+                <w:shd w:fill="auto" w:val="clear"/>
+                <w:vertAlign w:val="baseline"/>
+                <w:rtl w:val="0"/>
+              </w:rPr>
+              <w:t xml:space="preserve">Trabalhando com atributos não-públicos em Python</w:t>
+              <w:tab/>
+              <w:t xml:space="preserve">47</w:t>
+            </w:r>
+          </w:hyperlink>
+          <w:r>
+            <w:rPr>
+              <w:rtl w:val="0"/>
+            </w:rPr>
+          </w:r>
+        </w:p>
+        <w:p>
+          <w:pPr>
+            <w:widowControl w:val="0"/>
+            <w:tabs>
+              <w:tab w:val="right" w:leader="dot" w:pos="12000"/>
+            </w:tabs>
+            <w:spacing w:before="60" w:line="240" w:lineRule="auto"/>
+            <w:ind w:left="720" w:firstLine="0"/>
+            <w:jc w:val="left"/>
+            <w:rPr>
+              <w:rFonts w:ascii="Arial" w:cs="Arial" w:eastAsia="Arial" w:hAnsi="Arial"/>
+              <w:b w:val="0"/>
+              <w:i w:val="0"/>
+              <w:smallCaps w:val="0"/>
+              <w:strike w:val="0"/>
+              <w:color w:val="000000"/>
+              <w:sz w:val="22"/>
+              <w:szCs w:val="22"/>
+              <w:u w:val="none"/>
+              <w:shd w:fill="auto" w:val="clear"/>
+              <w:vertAlign w:val="baseline"/>
+            </w:rPr>
+          </w:pPr>
+          <w:hyperlink w:anchor="_6axcut9ttz0e">
+            <w:r>
+              <w:rPr>
+                <w:rFonts w:ascii="Nunito" w:cs="Nunito" w:eastAsia="Nunito" w:hAnsi="Nunito"/>
+                <w:b w:val="0"/>
+                <w:i w:val="0"/>
+                <w:smallCaps w:val="0"/>
+                <w:strike w:val="0"/>
+                <w:color w:val="000000"/>
+                <w:sz w:val="18"/>
+                <w:szCs w:val="18"/>
+                <w:u w:val="none"/>
+                <w:shd w:fill="auto" w:val="clear"/>
+                <w:vertAlign w:val="baseline"/>
+                <w:rtl w:val="0"/>
+              </w:rPr>
+              <w:t xml:space="preserve">Utilizando os decoradores @property e @property.setter</w:t>
+              <w:tab/>
+              <w:t xml:space="preserve">49</w:t>
+            </w:r>
+          </w:hyperlink>
+          <w:r>
+            <w:rPr>
+              <w:rtl w:val="0"/>
+            </w:rPr>
+          </w:r>
           <w:r>
             <w:fldChar w:fldCharType="end"/>
           </w:r>
@@ -3241,7 +3790,7 @@
       <w:pPr>
         <w:numPr>
           <w:ilvl w:val="0"/>
-          <w:numId w:val="1"/>
+          <w:numId w:val="15"/>
         </w:numPr>
         <w:ind w:left="720" w:hanging="360"/>
         <w:rPr>
@@ -3253,6 +3802,76 @@
           <w:rtl w:val="0"/>
         </w:rPr>
         <w:t xml:space="preserve">Classe: Carro</w:t>
+      </w:r>
+    </w:p>
+    <w:p>
+      <w:pPr>
+        <w:numPr>
+          <w:ilvl w:val="0"/>
+          <w:numId w:val="15"/>
+        </w:numPr>
+        <w:ind w:left="720" w:hanging="360"/>
+        <w:rPr>
+          <w:u w:val="none"/>
+        </w:rPr>
+      </w:pPr>
+      <w:r>
+        <w:rPr>
+          <w:rtl w:val="0"/>
+        </w:rPr>
+        <w:t xml:space="preserve">Atributos: marca, modelo, ano, cor</w:t>
+      </w:r>
+    </w:p>
+    <w:p>
+      <w:pPr>
+        <w:numPr>
+          <w:ilvl w:val="0"/>
+          <w:numId w:val="15"/>
+        </w:numPr>
+        <w:ind w:left="720" w:hanging="360"/>
+        <w:rPr>
+          <w:u w:val="none"/>
+        </w:rPr>
+      </w:pPr>
+      <w:r>
+        <w:rPr>
+          <w:rtl w:val="0"/>
+        </w:rPr>
+        <w:t xml:space="preserve">Métodos: dirigir, frear, acelerar</w:t>
+      </w:r>
+    </w:p>
+    <w:p>
+      <w:pPr>
+        <w:rPr/>
+      </w:pPr>
+      <w:r>
+        <w:rPr>
+          <w:rtl w:val="0"/>
+        </w:rPr>
+      </w:r>
+    </w:p>
+    <w:p>
+      <w:pPr>
+        <w:pStyle w:val="Heading2"/>
+        <w:rPr/>
+      </w:pPr>
+      <w:bookmarkStart w:colFirst="0" w:colLast="0" w:name="_ftjy0uxres3k" w:id="5"/>
+      <w:bookmarkEnd w:id="5"/>
+      <w:r>
+        <w:rPr>
+          <w:rtl w:val="0"/>
+        </w:rPr>
+        <w:t xml:space="preserve">Encapsulamento</w:t>
+      </w:r>
+    </w:p>
+    <w:p>
+      <w:pPr>
+        <w:rPr/>
+      </w:pPr>
+      <w:r>
+        <w:rPr>
+          <w:rtl w:val="0"/>
+        </w:rPr>
       </w:r>
     </w:p>
     <w:p>
@@ -3270,7 +3889,7 @@
         <w:rPr>
           <w:rtl w:val="0"/>
         </w:rPr>
-        <w:t xml:space="preserve">Atributos: marca, modelo, ano, cor</w:t>
+        <w:t xml:space="preserve">Esconde os detalhes internos de um objeto, expondo apenas sua interface pública.</w:t>
       </w:r>
     </w:p>
     <w:p>
@@ -3288,48 +3907,14 @@
         <w:rPr>
           <w:rtl w:val="0"/>
         </w:rPr>
-        <w:t xml:space="preserve">Métodos: dirigir, frear, acelerar</w:t>
-      </w:r>
-    </w:p>
-    <w:p>
-      <w:pPr>
-        <w:rPr/>
-      </w:pPr>
-      <w:r>
-        <w:rPr>
-          <w:rtl w:val="0"/>
-        </w:rPr>
-      </w:r>
-    </w:p>
-    <w:p>
-      <w:pPr>
-        <w:pStyle w:val="Heading2"/>
-        <w:rPr/>
-      </w:pPr>
-      <w:bookmarkStart w:colFirst="0" w:colLast="0" w:name="_ftjy0uxres3k" w:id="5"/>
-      <w:bookmarkEnd w:id="5"/>
-      <w:r>
-        <w:rPr>
-          <w:rtl w:val="0"/>
-        </w:rPr>
-        <w:t xml:space="preserve">Encapsulamento</w:t>
-      </w:r>
-    </w:p>
-    <w:p>
-      <w:pPr>
-        <w:rPr/>
-      </w:pPr>
-      <w:r>
-        <w:rPr>
-          <w:rtl w:val="0"/>
-        </w:rPr>
+        <w:t xml:space="preserve">Permite modificar a implementação interna do objeto sem afetar o código que o utiliza.</w:t>
       </w:r>
     </w:p>
     <w:p>
       <w:pPr>
         <w:numPr>
           <w:ilvl w:val="0"/>
-          <w:numId w:val="2"/>
+          <w:numId w:val="1"/>
         </w:numPr>
         <w:ind w:left="720" w:hanging="360"/>
         <w:rPr>
@@ -3340,42 +3925,6 @@
         <w:rPr>
           <w:rtl w:val="0"/>
         </w:rPr>
-        <w:t xml:space="preserve">Esconde os detalhes internos de um objeto, expondo apenas sua interface pública.</w:t>
-      </w:r>
-    </w:p>
-    <w:p>
-      <w:pPr>
-        <w:numPr>
-          <w:ilvl w:val="0"/>
-          <w:numId w:val="2"/>
-        </w:numPr>
-        <w:ind w:left="720" w:hanging="360"/>
-        <w:rPr>
-          <w:u w:val="none"/>
-        </w:rPr>
-      </w:pPr>
-      <w:r>
-        <w:rPr>
-          <w:rtl w:val="0"/>
-        </w:rPr>
-        <w:t xml:space="preserve">Permite modificar a implementação interna do objeto sem afetar o código que o utiliza.</w:t>
-      </w:r>
-    </w:p>
-    <w:p>
-      <w:pPr>
-        <w:numPr>
-          <w:ilvl w:val="0"/>
-          <w:numId w:val="2"/>
-        </w:numPr>
-        <w:ind w:left="720" w:hanging="360"/>
-        <w:rPr>
-          <w:u w:val="none"/>
-        </w:rPr>
-      </w:pPr>
-      <w:r>
-        <w:rPr>
-          <w:rtl w:val="0"/>
-        </w:rPr>
         <w:t xml:space="preserve">Promove a modularidade e a reutilização de código.</w:t>
       </w:r>
     </w:p>
@@ -3401,237 +3950,6 @@
           <w:rtl w:val="0"/>
         </w:rPr>
         <w:t xml:space="preserve">Herança</w:t>
-      </w:r>
-    </w:p>
-    <w:p>
-      <w:pPr>
-        <w:rPr/>
-      </w:pPr>
-      <w:r>
-        <w:rPr>
-          <w:rtl w:val="0"/>
-        </w:rPr>
-      </w:r>
-    </w:p>
-    <w:p>
-      <w:pPr>
-        <w:numPr>
-          <w:ilvl w:val="0"/>
-          <w:numId w:val="20"/>
-        </w:numPr>
-        <w:ind w:left="720" w:hanging="360"/>
-        <w:rPr>
-          <w:u w:val="none"/>
-        </w:rPr>
-      </w:pPr>
-      <w:r>
-        <w:rPr>
-          <w:rtl w:val="0"/>
-        </w:rPr>
-        <w:t xml:space="preserve">Permite que uma classe herde atributos e métodos de outra classe.</w:t>
-      </w:r>
-    </w:p>
-    <w:p>
-      <w:pPr>
-        <w:numPr>
-          <w:ilvl w:val="0"/>
-          <w:numId w:val="20"/>
-        </w:numPr>
-        <w:ind w:left="720" w:hanging="360"/>
-        <w:rPr>
-          <w:u w:val="none"/>
-        </w:rPr>
-      </w:pPr>
-      <w:r>
-        <w:rPr>
-          <w:rtl w:val="0"/>
-        </w:rPr>
-        <w:t xml:space="preserve">Facilita o reuso de código e promove a organização do código.</w:t>
-      </w:r>
-    </w:p>
-    <w:p>
-      <w:pPr>
-        <w:numPr>
-          <w:ilvl w:val="0"/>
-          <w:numId w:val="20"/>
-        </w:numPr>
-        <w:ind w:left="720" w:hanging="360"/>
-        <w:rPr>
-          <w:u w:val="none"/>
-        </w:rPr>
-      </w:pPr>
-      <w:r>
-        <w:rPr>
-          <w:rtl w:val="0"/>
-        </w:rPr>
-        <w:t xml:space="preserve">Permite criar classes mais complexas a partir de classes mais simples.</w:t>
-      </w:r>
-    </w:p>
-    <w:p>
-      <w:pPr>
-        <w:ind w:left="0" w:firstLine="0"/>
-        <w:rPr/>
-      </w:pPr>
-      <w:r>
-        <w:rPr>
-          <w:rtl w:val="0"/>
-        </w:rPr>
-      </w:r>
-    </w:p>
-    <w:p>
-      <w:pPr>
-        <w:pStyle w:val="Heading3"/>
-        <w:rPr/>
-      </w:pPr>
-      <w:bookmarkStart w:colFirst="0" w:colLast="0" w:name="_msygdlpv6gtu" w:id="7"/>
-      <w:bookmarkEnd w:id="7"/>
-      <w:r>
-        <w:rPr>
-          <w:rtl w:val="0"/>
-        </w:rPr>
-        <w:t xml:space="preserve">Exemplo</w:t>
-      </w:r>
-    </w:p>
-    <w:p>
-      <w:pPr>
-        <w:rPr/>
-      </w:pPr>
-      <w:r>
-        <w:rPr>
-          <w:rtl w:val="0"/>
-        </w:rPr>
-      </w:r>
-    </w:p>
-    <w:p>
-      <w:pPr>
-        <w:numPr>
-          <w:ilvl w:val="0"/>
-          <w:numId w:val="12"/>
-        </w:numPr>
-        <w:ind w:left="720" w:hanging="360"/>
-        <w:rPr>
-          <w:u w:val="none"/>
-        </w:rPr>
-      </w:pPr>
-      <w:r>
-        <w:rPr>
-          <w:rtl w:val="0"/>
-        </w:rPr>
-        <w:t xml:space="preserve">Classe: Animal</w:t>
-      </w:r>
-    </w:p>
-    <w:p>
-      <w:pPr>
-        <w:numPr>
-          <w:ilvl w:val="0"/>
-          <w:numId w:val="12"/>
-        </w:numPr>
-        <w:ind w:left="720" w:hanging="360"/>
-        <w:rPr>
-          <w:u w:val="none"/>
-        </w:rPr>
-      </w:pPr>
-      <w:r>
-        <w:rPr>
-          <w:rtl w:val="0"/>
-        </w:rPr>
-        <w:t xml:space="preserve">Atributos: nome, idade</w:t>
-      </w:r>
-    </w:p>
-    <w:p>
-      <w:pPr>
-        <w:numPr>
-          <w:ilvl w:val="0"/>
-          <w:numId w:val="12"/>
-        </w:numPr>
-        <w:ind w:left="720" w:hanging="360"/>
-        <w:rPr>
-          <w:u w:val="none"/>
-        </w:rPr>
-      </w:pPr>
-      <w:r>
-        <w:rPr>
-          <w:rtl w:val="0"/>
-        </w:rPr>
-        <w:t xml:space="preserve">Métodos: comer, dormir</w:t>
-      </w:r>
-    </w:p>
-    <w:p>
-      <w:pPr>
-        <w:numPr>
-          <w:ilvl w:val="0"/>
-          <w:numId w:val="12"/>
-        </w:numPr>
-        <w:ind w:left="720" w:hanging="360"/>
-        <w:rPr>
-          <w:u w:val="none"/>
-        </w:rPr>
-      </w:pPr>
-      <w:r>
-        <w:rPr>
-          <w:rtl w:val="0"/>
-        </w:rPr>
-        <w:t xml:space="preserve">Classe: Cachorro (herda de Animal)</w:t>
-      </w:r>
-    </w:p>
-    <w:p>
-      <w:pPr>
-        <w:numPr>
-          <w:ilvl w:val="0"/>
-          <w:numId w:val="12"/>
-        </w:numPr>
-        <w:ind w:left="720" w:hanging="360"/>
-        <w:rPr>
-          <w:u w:val="none"/>
-        </w:rPr>
-      </w:pPr>
-      <w:r>
-        <w:rPr>
-          <w:rtl w:val="0"/>
-        </w:rPr>
-        <w:t xml:space="preserve">Atributos: raça, porte</w:t>
-      </w:r>
-    </w:p>
-    <w:p>
-      <w:pPr>
-        <w:numPr>
-          <w:ilvl w:val="0"/>
-          <w:numId w:val="12"/>
-        </w:numPr>
-        <w:ind w:left="720" w:hanging="360"/>
-        <w:rPr>
-          <w:u w:val="none"/>
-        </w:rPr>
-      </w:pPr>
-      <w:r>
-        <w:rPr>
-          <w:rtl w:val="0"/>
-        </w:rPr>
-        <w:t xml:space="preserve">Métodos: latir, buscar</w:t>
-      </w:r>
-    </w:p>
-    <w:p>
-      <w:pPr>
-        <w:rPr/>
-      </w:pPr>
-      <w:r>
-        <w:rPr>
-          <w:rtl w:val="0"/>
-        </w:rPr>
-      </w:r>
-    </w:p>
-    <w:p>
-      <w:pPr>
-        <w:pStyle w:val="Heading2"/>
-        <w:rPr/>
-      </w:pPr>
-      <w:bookmarkStart w:colFirst="0" w:colLast="0" w:name="_ulvbf6o0bq2m" w:id="8"/>
-      <w:bookmarkEnd w:id="8"/>
-      <w:r>
-        <w:rPr>
-          <w:rtl w:val="0"/>
-        </w:rPr>
-        <w:t xml:space="preserve">Polimorfismo</w:t>
       </w:r>
     </w:p>
     <w:p>
@@ -3659,7 +3977,7 @@
         <w:rPr>
           <w:rtl w:val="0"/>
         </w:rPr>
-        <w:t xml:space="preserve">Permite que diferentes objetos respondam à mesma mensagem de forma diferente.</w:t>
+        <w:t xml:space="preserve">Permite que uma classe herde atributos e métodos de outra classe.</w:t>
       </w:r>
     </w:p>
     <w:p>
@@ -3677,7 +3995,7 @@
         <w:rPr>
           <w:rtl w:val="0"/>
         </w:rPr>
-        <w:t xml:space="preserve">Torna o código mais flexível e adaptável.</w:t>
+        <w:t xml:space="preserve">Facilita o reuso de código e promove a organização do código.</w:t>
       </w:r>
     </w:p>
     <w:p>
@@ -3695,11 +4013,12 @@
         <w:rPr>
           <w:rtl w:val="0"/>
         </w:rPr>
-        <w:t xml:space="preserve">Permite escrever código mais genérico e reutilizável.</w:t>
-      </w:r>
-    </w:p>
-    <w:p>
-      <w:pPr>
+        <w:t xml:space="preserve">Permite criar classes mais complexas a partir de classes mais simples.</w:t>
+      </w:r>
+    </w:p>
+    <w:p>
+      <w:pPr>
+        <w:ind w:left="0" w:firstLine="0"/>
         <w:rPr/>
       </w:pPr>
       <w:r>
@@ -3713,13 +4032,155 @@
         <w:pStyle w:val="Heading3"/>
         <w:rPr/>
       </w:pPr>
-      <w:bookmarkStart w:colFirst="0" w:colLast="0" w:name="_k2u4l6eqrxp6" w:id="9"/>
-      <w:bookmarkEnd w:id="9"/>
+      <w:bookmarkStart w:colFirst="0" w:colLast="0" w:name="_msygdlpv6gtu" w:id="7"/>
+      <w:bookmarkEnd w:id="7"/>
       <w:r>
         <w:rPr>
           <w:rtl w:val="0"/>
         </w:rPr>
         <w:t xml:space="preserve">Exemplo</w:t>
+      </w:r>
+    </w:p>
+    <w:p>
+      <w:pPr>
+        <w:rPr/>
+      </w:pPr>
+      <w:r>
+        <w:rPr>
+          <w:rtl w:val="0"/>
+        </w:rPr>
+      </w:r>
+    </w:p>
+    <w:p>
+      <w:pPr>
+        <w:numPr>
+          <w:ilvl w:val="0"/>
+          <w:numId w:val="8"/>
+        </w:numPr>
+        <w:ind w:left="720" w:hanging="360"/>
+        <w:rPr>
+          <w:u w:val="none"/>
+        </w:rPr>
+      </w:pPr>
+      <w:r>
+        <w:rPr>
+          <w:rtl w:val="0"/>
+        </w:rPr>
+        <w:t xml:space="preserve">Classe: Animal</w:t>
+      </w:r>
+    </w:p>
+    <w:p>
+      <w:pPr>
+        <w:numPr>
+          <w:ilvl w:val="0"/>
+          <w:numId w:val="8"/>
+        </w:numPr>
+        <w:ind w:left="720" w:hanging="360"/>
+        <w:rPr>
+          <w:u w:val="none"/>
+        </w:rPr>
+      </w:pPr>
+      <w:r>
+        <w:rPr>
+          <w:rtl w:val="0"/>
+        </w:rPr>
+        <w:t xml:space="preserve">Atributos: nome, idade</w:t>
+      </w:r>
+    </w:p>
+    <w:p>
+      <w:pPr>
+        <w:numPr>
+          <w:ilvl w:val="0"/>
+          <w:numId w:val="8"/>
+        </w:numPr>
+        <w:ind w:left="720" w:hanging="360"/>
+        <w:rPr>
+          <w:u w:val="none"/>
+        </w:rPr>
+      </w:pPr>
+      <w:r>
+        <w:rPr>
+          <w:rtl w:val="0"/>
+        </w:rPr>
+        <w:t xml:space="preserve">Métodos: comer, dormir</w:t>
+      </w:r>
+    </w:p>
+    <w:p>
+      <w:pPr>
+        <w:numPr>
+          <w:ilvl w:val="0"/>
+          <w:numId w:val="8"/>
+        </w:numPr>
+        <w:ind w:left="720" w:hanging="360"/>
+        <w:rPr>
+          <w:u w:val="none"/>
+        </w:rPr>
+      </w:pPr>
+      <w:r>
+        <w:rPr>
+          <w:rtl w:val="0"/>
+        </w:rPr>
+        <w:t xml:space="preserve">Classe: Cachorro (herda de Animal)</w:t>
+      </w:r>
+    </w:p>
+    <w:p>
+      <w:pPr>
+        <w:numPr>
+          <w:ilvl w:val="0"/>
+          <w:numId w:val="8"/>
+        </w:numPr>
+        <w:ind w:left="720" w:hanging="360"/>
+        <w:rPr>
+          <w:u w:val="none"/>
+        </w:rPr>
+      </w:pPr>
+      <w:r>
+        <w:rPr>
+          <w:rtl w:val="0"/>
+        </w:rPr>
+        <w:t xml:space="preserve">Atributos: raça, porte</w:t>
+      </w:r>
+    </w:p>
+    <w:p>
+      <w:pPr>
+        <w:numPr>
+          <w:ilvl w:val="0"/>
+          <w:numId w:val="8"/>
+        </w:numPr>
+        <w:ind w:left="720" w:hanging="360"/>
+        <w:rPr>
+          <w:u w:val="none"/>
+        </w:rPr>
+      </w:pPr>
+      <w:r>
+        <w:rPr>
+          <w:rtl w:val="0"/>
+        </w:rPr>
+        <w:t xml:space="preserve">Métodos: latir, buscar</w:t>
+      </w:r>
+    </w:p>
+    <w:p>
+      <w:pPr>
+        <w:rPr/>
+      </w:pPr>
+      <w:r>
+        <w:rPr>
+          <w:rtl w:val="0"/>
+        </w:rPr>
+      </w:r>
+    </w:p>
+    <w:p>
+      <w:pPr>
+        <w:pStyle w:val="Heading2"/>
+        <w:rPr/>
+      </w:pPr>
+      <w:bookmarkStart w:colFirst="0" w:colLast="0" w:name="_ulvbf6o0bq2m" w:id="8"/>
+      <w:bookmarkEnd w:id="8"/>
+      <w:r>
+        <w:rPr>
+          <w:rtl w:val="0"/>
+        </w:rPr>
+        <w:t xml:space="preserve">Polimorfismo</w:t>
       </w:r>
     </w:p>
     <w:p>
@@ -3747,7 +4208,7 @@
         <w:rPr>
           <w:rtl w:val="0"/>
         </w:rPr>
-        <w:t xml:space="preserve">Método: falar()</w:t>
+        <w:t xml:space="preserve">Permite que diferentes objetos respondam à mesma mensagem de forma diferente.</w:t>
       </w:r>
     </w:p>
     <w:p>
@@ -3765,7 +4226,7 @@
         <w:rPr>
           <w:rtl w:val="0"/>
         </w:rPr>
-        <w:t xml:space="preserve">Classe: Animal</w:t>
+        <w:t xml:space="preserve">Torna o código mais flexível e adaptável.</w:t>
       </w:r>
     </w:p>
     <w:p>
@@ -3783,14 +4244,48 @@
         <w:rPr>
           <w:rtl w:val="0"/>
         </w:rPr>
-        <w:t xml:space="preserve">Implementação: Animal faz um som genérico</w:t>
+        <w:t xml:space="preserve">Permite escrever código mais genérico e reutilizável.</w:t>
+      </w:r>
+    </w:p>
+    <w:p>
+      <w:pPr>
+        <w:rPr/>
+      </w:pPr>
+      <w:r>
+        <w:rPr>
+          <w:rtl w:val="0"/>
+        </w:rPr>
+      </w:r>
+    </w:p>
+    <w:p>
+      <w:pPr>
+        <w:pStyle w:val="Heading3"/>
+        <w:rPr/>
+      </w:pPr>
+      <w:bookmarkStart w:colFirst="0" w:colLast="0" w:name="_k2u4l6eqrxp6" w:id="9"/>
+      <w:bookmarkEnd w:id="9"/>
+      <w:r>
+        <w:rPr>
+          <w:rtl w:val="0"/>
+        </w:rPr>
+        <w:t xml:space="preserve">Exemplo</w:t>
+      </w:r>
+    </w:p>
+    <w:p>
+      <w:pPr>
+        <w:rPr/>
+      </w:pPr>
+      <w:r>
+        <w:rPr>
+          <w:rtl w:val="0"/>
+        </w:rPr>
       </w:r>
     </w:p>
     <w:p>
       <w:pPr>
         <w:numPr>
           <w:ilvl w:val="0"/>
-          <w:numId w:val="10"/>
+          <w:numId w:val="6"/>
         </w:numPr>
         <w:ind w:left="720" w:hanging="360"/>
         <w:rPr>
@@ -3801,14 +4296,14 @@
         <w:rPr>
           <w:rtl w:val="0"/>
         </w:rPr>
-        <w:t xml:space="preserve">Classe: Cachorro (herda de Animal)</w:t>
+        <w:t xml:space="preserve">Método: falar()</w:t>
       </w:r>
     </w:p>
     <w:p>
       <w:pPr>
         <w:numPr>
           <w:ilvl w:val="0"/>
-          <w:numId w:val="10"/>
+          <w:numId w:val="6"/>
         </w:numPr>
         <w:ind w:left="720" w:hanging="360"/>
         <w:rPr>
@@ -3819,14 +4314,14 @@
         <w:rPr>
           <w:rtl w:val="0"/>
         </w:rPr>
-        <w:t xml:space="preserve">Implementação: Cachorro late</w:t>
+        <w:t xml:space="preserve">Classe: Animal</w:t>
       </w:r>
     </w:p>
     <w:p>
       <w:pPr>
         <w:numPr>
           <w:ilvl w:val="0"/>
-          <w:numId w:val="10"/>
+          <w:numId w:val="6"/>
         </w:numPr>
         <w:ind w:left="720" w:hanging="360"/>
         <w:rPr>
@@ -3837,14 +4332,68 @@
         <w:rPr>
           <w:rtl w:val="0"/>
         </w:rPr>
-        <w:t xml:space="preserve">Classe: Gato (herda de Animal)</w:t>
+        <w:t xml:space="preserve">Implementação: Animal faz um som genérico</w:t>
       </w:r>
     </w:p>
     <w:p>
       <w:pPr>
         <w:numPr>
           <w:ilvl w:val="0"/>
-          <w:numId w:val="10"/>
+          <w:numId w:val="6"/>
+        </w:numPr>
+        <w:ind w:left="720" w:hanging="360"/>
+        <w:rPr>
+          <w:u w:val="none"/>
+        </w:rPr>
+      </w:pPr>
+      <w:r>
+        <w:rPr>
+          <w:rtl w:val="0"/>
+        </w:rPr>
+        <w:t xml:space="preserve">Classe: Cachorro (herda de Animal)</w:t>
+      </w:r>
+    </w:p>
+    <w:p>
+      <w:pPr>
+        <w:numPr>
+          <w:ilvl w:val="0"/>
+          <w:numId w:val="6"/>
+        </w:numPr>
+        <w:ind w:left="720" w:hanging="360"/>
+        <w:rPr>
+          <w:u w:val="none"/>
+        </w:rPr>
+      </w:pPr>
+      <w:r>
+        <w:rPr>
+          <w:rtl w:val="0"/>
+        </w:rPr>
+        <w:t xml:space="preserve">Implementação: Cachorro late</w:t>
+      </w:r>
+    </w:p>
+    <w:p>
+      <w:pPr>
+        <w:numPr>
+          <w:ilvl w:val="0"/>
+          <w:numId w:val="6"/>
+        </w:numPr>
+        <w:ind w:left="720" w:hanging="360"/>
+        <w:rPr>
+          <w:u w:val="none"/>
+        </w:rPr>
+      </w:pPr>
+      <w:r>
+        <w:rPr>
+          <w:rtl w:val="0"/>
+        </w:rPr>
+        <w:t xml:space="preserve">Classe: Gato (herda de Animal)</w:t>
+      </w:r>
+    </w:p>
+    <w:p>
+      <w:pPr>
+        <w:numPr>
+          <w:ilvl w:val="0"/>
+          <w:numId w:val="6"/>
         </w:numPr>
         <w:ind w:left="720" w:hanging="360"/>
         <w:rPr>
@@ -4167,7 +4716,7 @@
       <w:pPr>
         <w:numPr>
           <w:ilvl w:val="0"/>
-          <w:numId w:val="17"/>
+          <w:numId w:val="21"/>
         </w:numPr>
         <w:ind w:left="720" w:hanging="360"/>
         <w:rPr>
@@ -4185,7 +4734,7 @@
       <w:pPr>
         <w:numPr>
           <w:ilvl w:val="0"/>
-          <w:numId w:val="17"/>
+          <w:numId w:val="21"/>
         </w:numPr>
         <w:ind w:left="720" w:hanging="360"/>
         <w:rPr>
@@ -4203,7 +4752,7 @@
       <w:pPr>
         <w:numPr>
           <w:ilvl w:val="0"/>
-          <w:numId w:val="17"/>
+          <w:numId w:val="21"/>
         </w:numPr>
         <w:ind w:left="720" w:hanging="360"/>
         <w:rPr>
@@ -4221,7 +4770,7 @@
       <w:pPr>
         <w:numPr>
           <w:ilvl w:val="0"/>
-          <w:numId w:val="17"/>
+          <w:numId w:val="21"/>
         </w:numPr>
         <w:ind w:left="720" w:hanging="360"/>
         <w:rPr>
@@ -4270,7 +4819,7 @@
       <w:pPr>
         <w:numPr>
           <w:ilvl w:val="0"/>
-          <w:numId w:val="9"/>
+          <w:numId w:val="5"/>
         </w:numPr>
         <w:ind w:left="720" w:hanging="360"/>
         <w:rPr>
@@ -4288,7 +4837,7 @@
       <w:pPr>
         <w:numPr>
           <w:ilvl w:val="0"/>
-          <w:numId w:val="9"/>
+          <w:numId w:val="5"/>
         </w:numPr>
         <w:ind w:left="720" w:hanging="360"/>
         <w:rPr>
@@ -4306,7 +4855,7 @@
       <w:pPr>
         <w:numPr>
           <w:ilvl w:val="0"/>
-          <w:numId w:val="9"/>
+          <w:numId w:val="5"/>
         </w:numPr>
         <w:ind w:left="720" w:hanging="360"/>
         <w:rPr>
@@ -4324,7 +4873,7 @@
       <w:pPr>
         <w:numPr>
           <w:ilvl w:val="0"/>
-          <w:numId w:val="9"/>
+          <w:numId w:val="5"/>
         </w:numPr>
         <w:ind w:left="720" w:hanging="360"/>
         <w:rPr>
@@ -4342,7 +4891,7 @@
       <w:pPr>
         <w:numPr>
           <w:ilvl w:val="0"/>
-          <w:numId w:val="9"/>
+          <w:numId w:val="5"/>
         </w:numPr>
         <w:ind w:left="720" w:hanging="360"/>
         <w:rPr>
@@ -4792,7 +5341,7 @@
       <w:pPr>
         <w:numPr>
           <w:ilvl w:val="0"/>
-          <w:numId w:val="24"/>
+          <w:numId w:val="25"/>
         </w:numPr>
         <w:ind w:left="720" w:hanging="360"/>
         <w:rPr>
@@ -4810,7 +5359,7 @@
       <w:pPr>
         <w:numPr>
           <w:ilvl w:val="0"/>
-          <w:numId w:val="24"/>
+          <w:numId w:val="25"/>
         </w:numPr>
         <w:ind w:left="720" w:hanging="360"/>
         <w:rPr>
@@ -4828,7 +5377,7 @@
       <w:pPr>
         <w:numPr>
           <w:ilvl w:val="0"/>
-          <w:numId w:val="24"/>
+          <w:numId w:val="25"/>
         </w:numPr>
         <w:ind w:left="720" w:hanging="360"/>
         <w:rPr>
@@ -4846,7 +5395,7 @@
       <w:pPr>
         <w:numPr>
           <w:ilvl w:val="0"/>
-          <w:numId w:val="24"/>
+          <w:numId w:val="25"/>
         </w:numPr>
         <w:ind w:left="720" w:hanging="360"/>
         <w:rPr>
@@ -4956,7 +5505,7 @@
       <w:pPr>
         <w:numPr>
           <w:ilvl w:val="0"/>
-          <w:numId w:val="21"/>
+          <w:numId w:val="23"/>
         </w:numPr>
         <w:ind w:left="720" w:hanging="360"/>
         <w:rPr>
@@ -4974,7 +5523,7 @@
       <w:pPr>
         <w:numPr>
           <w:ilvl w:val="0"/>
-          <w:numId w:val="21"/>
+          <w:numId w:val="23"/>
         </w:numPr>
         <w:ind w:left="720" w:hanging="360"/>
         <w:rPr>
@@ -4992,7 +5541,7 @@
       <w:pPr>
         <w:numPr>
           <w:ilvl w:val="0"/>
-          <w:numId w:val="21"/>
+          <w:numId w:val="23"/>
         </w:numPr>
         <w:ind w:left="720" w:hanging="360"/>
         <w:rPr>
@@ -5010,7 +5559,7 @@
       <w:pPr>
         <w:numPr>
           <w:ilvl w:val="0"/>
-          <w:numId w:val="21"/>
+          <w:numId w:val="23"/>
         </w:numPr>
         <w:ind w:left="720" w:hanging="360"/>
         <w:rPr>
@@ -5253,12 +5802,12 @@
           <wp:inline distB="114300" distT="114300" distL="114300" distR="114300">
             <wp:extent cx="3468525" cy="1567741"/>
             <wp:effectExtent b="0" l="0" r="0" t="0"/>
-            <wp:docPr id="22" name="image19.png"/>
+            <wp:docPr id="23" name="image17.png"/>
             <a:graphic>
               <a:graphicData uri="http://schemas.openxmlformats.org/drawingml/2006/picture">
                 <pic:pic>
                   <pic:nvPicPr>
-                    <pic:cNvPr id="0" name="image19.png"/>
+                    <pic:cNvPr id="0" name="image17.png"/>
                     <pic:cNvPicPr preferRelativeResize="0"/>
                   </pic:nvPicPr>
                   <pic:blipFill>
@@ -6047,7 +6596,7 @@
       <w:pPr>
         <w:numPr>
           <w:ilvl w:val="0"/>
-          <w:numId w:val="22"/>
+          <w:numId w:val="24"/>
         </w:numPr>
         <w:ind w:left="720" w:hanging="360"/>
         <w:rPr>
@@ -6065,7 +6614,7 @@
       <w:pPr>
         <w:numPr>
           <w:ilvl w:val="0"/>
-          <w:numId w:val="22"/>
+          <w:numId w:val="24"/>
         </w:numPr>
         <w:ind w:left="720" w:hanging="360"/>
         <w:rPr>
@@ -6083,7 +6632,7 @@
       <w:pPr>
         <w:numPr>
           <w:ilvl w:val="0"/>
-          <w:numId w:val="22"/>
+          <w:numId w:val="24"/>
         </w:numPr>
         <w:ind w:left="720" w:hanging="360"/>
         <w:rPr>
@@ -6325,12 +6874,12 @@
           <wp:inline distB="114300" distT="114300" distL="114300" distR="114300">
             <wp:extent cx="4281488" cy="1544635"/>
             <wp:effectExtent b="0" l="0" r="0" t="0"/>
-            <wp:docPr id="20" name="image18.png"/>
+            <wp:docPr id="21" name="image29.png"/>
             <a:graphic>
               <a:graphicData uri="http://schemas.openxmlformats.org/drawingml/2006/picture">
                 <pic:pic>
                   <pic:nvPicPr>
-                    <pic:cNvPr id="0" name="image18.png"/>
+                    <pic:cNvPr id="0" name="image29.png"/>
                     <pic:cNvPicPr preferRelativeResize="0"/>
                   </pic:nvPicPr>
                   <pic:blipFill>
@@ -6535,7 +7084,7 @@
       <w:pPr>
         <w:numPr>
           <w:ilvl w:val="0"/>
-          <w:numId w:val="3"/>
+          <w:numId w:val="16"/>
         </w:numPr>
         <w:ind w:left="720" w:hanging="360"/>
         <w:rPr>
@@ -6553,7 +7102,7 @@
       <w:pPr>
         <w:numPr>
           <w:ilvl w:val="0"/>
-          <w:numId w:val="3"/>
+          <w:numId w:val="16"/>
         </w:numPr>
         <w:ind w:left="720" w:hanging="360"/>
         <w:rPr>
@@ -6571,7 +7120,7 @@
       <w:pPr>
         <w:numPr>
           <w:ilvl w:val="0"/>
-          <w:numId w:val="3"/>
+          <w:numId w:val="16"/>
         </w:numPr>
         <w:ind w:left="720" w:hanging="360"/>
         <w:rPr>
@@ -6620,7 +7169,7 @@
       <w:pPr>
         <w:numPr>
           <w:ilvl w:val="0"/>
-          <w:numId w:val="6"/>
+          <w:numId w:val="17"/>
         </w:numPr>
         <w:ind w:left="720" w:hanging="360"/>
         <w:rPr>
@@ -6638,7 +7187,7 @@
       <w:pPr>
         <w:numPr>
           <w:ilvl w:val="0"/>
-          <w:numId w:val="6"/>
+          <w:numId w:val="17"/>
         </w:numPr>
         <w:ind w:left="720" w:hanging="360"/>
         <w:rPr>
@@ -6671,6 +7220,210 @@
           <w:rtl w:val="0"/>
         </w:rPr>
         <w:t xml:space="preserve">No entanto, evite abreviar nomes, escrevendo-os por extenso para melhorar a legibilidade do código, por exemplo: </w:t>
+      </w:r>
+    </w:p>
+    <w:p>
+      <w:pPr>
+        <w:rPr/>
+      </w:pPr>
+      <w:r>
+        <w:rPr>
+          <w:rtl w:val="0"/>
+        </w:rPr>
+      </w:r>
+    </w:p>
+    <w:p>
+      <w:pPr>
+        <w:numPr>
+          <w:ilvl w:val="0"/>
+          <w:numId w:val="4"/>
+        </w:numPr>
+        <w:ind w:left="720" w:hanging="360"/>
+        <w:rPr>
+          <w:u w:val="none"/>
+        </w:rPr>
+      </w:pPr>
+      <w:r>
+        <w:rPr>
+          <w:rtl w:val="0"/>
+        </w:rPr>
+        <w:t xml:space="preserve">sobrenome é melhor que sbrnome;</w:t>
+      </w:r>
+    </w:p>
+    <w:p>
+      <w:pPr>
+        <w:numPr>
+          <w:ilvl w:val="0"/>
+          <w:numId w:val="4"/>
+        </w:numPr>
+        <w:ind w:left="720" w:hanging="360"/>
+        <w:rPr>
+          <w:u w:val="none"/>
+        </w:rPr>
+      </w:pPr>
+      <w:r>
+        <w:rPr>
+          <w:rtl w:val="0"/>
+        </w:rPr>
+        <w:t xml:space="preserve">litros é melhor que ltrs;</w:t>
+      </w:r>
+    </w:p>
+    <w:p>
+      <w:pPr>
+        <w:numPr>
+          <w:ilvl w:val="0"/>
+          <w:numId w:val="4"/>
+        </w:numPr>
+        <w:ind w:left="720" w:hanging="360"/>
+        <w:rPr>
+          <w:u w:val="none"/>
+        </w:rPr>
+      </w:pPr>
+      <w:r>
+        <w:rPr>
+          <w:rtl w:val="0"/>
+        </w:rPr>
+        <w:t xml:space="preserve">data_criacao é melhor que dt_cri.</w:t>
+      </w:r>
+    </w:p>
+    <w:p>
+      <w:pPr>
+        <w:rPr/>
+      </w:pPr>
+      <w:r>
+        <w:rPr>
+          <w:rtl w:val="0"/>
+        </w:rPr>
+      </w:r>
+    </w:p>
+    <w:p>
+      <w:pPr>
+        <w:rPr/>
+      </w:pPr>
+      <w:r>
+        <w:rPr>
+          <w:rtl w:val="0"/>
+        </w:rPr>
+        <w:t xml:space="preserve">A PEP 8 recomenda usarmos apenas letras minúsculas e sem acentuação para criar identificadores de variáveis e funções, separando as palavras com um símbolo de sublinhado para melhorar a legibilidade.</w:t>
+      </w:r>
+    </w:p>
+    <w:p>
+      <w:pPr>
+        <w:rPr/>
+      </w:pPr>
+      <w:r>
+        <w:rPr>
+          <w:rtl w:val="0"/>
+        </w:rPr>
+      </w:r>
+    </w:p>
+    <w:p>
+      <w:pPr>
+        <w:rPr/>
+      </w:pPr>
+      <w:r>
+        <w:rPr>
+          <w:rtl w:val="0"/>
+        </w:rPr>
+        <w:t xml:space="preserve">Vale lembrar que o Python é uma linguagem case-sensitive, diferenciando letras maiúsculas de minúsculas, portanto é preciso prestar atenção na grafia exata dos identificadores, pois meu_nome não é o mesmo que Meu_Nome ou MEU_NOME.</w:t>
+      </w:r>
+    </w:p>
+    <w:p>
+      <w:pPr>
+        <w:rPr/>
+      </w:pPr>
+      <w:r>
+        <w:rPr>
+          <w:rtl w:val="0"/>
+        </w:rPr>
+      </w:r>
+    </w:p>
+    <w:p>
+      <w:pPr>
+        <w:rPr/>
+      </w:pPr>
+      <w:r>
+        <w:rPr>
+          <w:rtl w:val="0"/>
+        </w:rPr>
+        <w:t xml:space="preserve">O Python possui um conjunto de palavras reservadas, chamadas em inglês de keywords (palavras-chave). Essas palavras não podem ser usadas como identificadores, pois possuem um papel especial para o interpretador. O Python 3.9.1 possui 36 palavras reservadas, porém esse número pode variar entre versões diferentes, para saber quais são as da versão que está usando, execute a seguinte instrução na Shell do Python:</w:t>
+      </w:r>
+    </w:p>
+    <w:p>
+      <w:pPr>
+        <w:rPr/>
+      </w:pPr>
+      <w:r>
+        <w:rPr>
+          <w:rtl w:val="0"/>
+        </w:rPr>
+      </w:r>
+    </w:p>
+    <w:p>
+      <w:pPr>
+        <w:rPr/>
+      </w:pPr>
+      <w:r>
+        <w:rPr>
+          <w:rtl w:val="0"/>
+        </w:rPr>
+        <w:t xml:space="preserve">code:</w:t>
+      </w:r>
+    </w:p>
+    <w:p>
+      <w:pPr>
+        <w:rPr/>
+      </w:pPr>
+      <w:r>
+        <w:rPr>
+          <w:rtl w:val="0"/>
+        </w:rPr>
+        <w:t xml:space="preserve">&gt;&gt;&gt; help('keywords')</w:t>
+      </w:r>
+    </w:p>
+    <w:p>
+      <w:pPr>
+        <w:rPr/>
+      </w:pPr>
+      <w:r>
+        <w:rPr>
+          <w:rtl w:val="0"/>
+        </w:rPr>
+      </w:r>
+    </w:p>
+    <w:p>
+      <w:pPr>
+        <w:pStyle w:val="Heading2"/>
+        <w:rPr/>
+      </w:pPr>
+      <w:bookmarkStart w:colFirst="0" w:colLast="0" w:name="_t7a605coxo94" w:id="20"/>
+      <w:bookmarkEnd w:id="20"/>
+      <w:r>
+        <w:rPr>
+          <w:rtl w:val="0"/>
+        </w:rPr>
+        <w:t xml:space="preserve">Operadores</w:t>
+      </w:r>
+    </w:p>
+    <w:p>
+      <w:pPr>
+        <w:rPr/>
+      </w:pPr>
+      <w:r>
+        <w:rPr>
+          <w:rtl w:val="0"/>
+        </w:rPr>
+      </w:r>
+    </w:p>
+    <w:p>
+      <w:pPr>
+        <w:rPr/>
+      </w:pPr>
+      <w:r>
+        <w:rPr>
+          <w:rtl w:val="0"/>
+        </w:rPr>
+        <w:t xml:space="preserve">Vamos relembrar três tipos de operadores aqui:</w:t>
       </w:r>
     </w:p>
     <w:p>
@@ -6698,7 +7451,7 @@
         <w:rPr>
           <w:rtl w:val="0"/>
         </w:rPr>
-        <w:t xml:space="preserve">sobrenome é melhor que sbrnome;</w:t>
+        <w:t xml:space="preserve">Aritméticos: usados para realizar operações matemáticas entre os operandos;</w:t>
       </w:r>
     </w:p>
     <w:p>
@@ -6716,7 +7469,7 @@
         <w:rPr>
           <w:rtl w:val="0"/>
         </w:rPr>
-        <w:t xml:space="preserve">litros é melhor que ltrs;</w:t>
+        <w:t xml:space="preserve">Relacionais: usados para comparar dois objetos em Python;</w:t>
       </w:r>
     </w:p>
     <w:p>
@@ -6734,210 +7487,6 @@
         <w:rPr>
           <w:rtl w:val="0"/>
         </w:rPr>
-        <w:t xml:space="preserve">data_criacao é melhor que dt_cri.</w:t>
-      </w:r>
-    </w:p>
-    <w:p>
-      <w:pPr>
-        <w:rPr/>
-      </w:pPr>
-      <w:r>
-        <w:rPr>
-          <w:rtl w:val="0"/>
-        </w:rPr>
-      </w:r>
-    </w:p>
-    <w:p>
-      <w:pPr>
-        <w:rPr/>
-      </w:pPr>
-      <w:r>
-        <w:rPr>
-          <w:rtl w:val="0"/>
-        </w:rPr>
-        <w:t xml:space="preserve">A PEP 8 recomenda usarmos apenas letras minúsculas e sem acentuação para criar identificadores de variáveis e funções, separando as palavras com um símbolo de sublinhado para melhorar a legibilidade.</w:t>
-      </w:r>
-    </w:p>
-    <w:p>
-      <w:pPr>
-        <w:rPr/>
-      </w:pPr>
-      <w:r>
-        <w:rPr>
-          <w:rtl w:val="0"/>
-        </w:rPr>
-      </w:r>
-    </w:p>
-    <w:p>
-      <w:pPr>
-        <w:rPr/>
-      </w:pPr>
-      <w:r>
-        <w:rPr>
-          <w:rtl w:val="0"/>
-        </w:rPr>
-        <w:t xml:space="preserve">Vale lembrar que o Python é uma linguagem case-sensitive, diferenciando letras maiúsculas de minúsculas, portanto é preciso prestar atenção na grafia exata dos identificadores, pois meu_nome não é o mesmo que Meu_Nome ou MEU_NOME.</w:t>
-      </w:r>
-    </w:p>
-    <w:p>
-      <w:pPr>
-        <w:rPr/>
-      </w:pPr>
-      <w:r>
-        <w:rPr>
-          <w:rtl w:val="0"/>
-        </w:rPr>
-      </w:r>
-    </w:p>
-    <w:p>
-      <w:pPr>
-        <w:rPr/>
-      </w:pPr>
-      <w:r>
-        <w:rPr>
-          <w:rtl w:val="0"/>
-        </w:rPr>
-        <w:t xml:space="preserve">O Python possui um conjunto de palavras reservadas, chamadas em inglês de keywords (palavras-chave). Essas palavras não podem ser usadas como identificadores, pois possuem um papel especial para o interpretador. O Python 3.9.1 possui 36 palavras reservadas, porém esse número pode variar entre versões diferentes, para saber quais são as da versão que está usando, execute a seguinte instrução na Shell do Python:</w:t>
-      </w:r>
-    </w:p>
-    <w:p>
-      <w:pPr>
-        <w:rPr/>
-      </w:pPr>
-      <w:r>
-        <w:rPr>
-          <w:rtl w:val="0"/>
-        </w:rPr>
-      </w:r>
-    </w:p>
-    <w:p>
-      <w:pPr>
-        <w:rPr/>
-      </w:pPr>
-      <w:r>
-        <w:rPr>
-          <w:rtl w:val="0"/>
-        </w:rPr>
-        <w:t xml:space="preserve">code:</w:t>
-      </w:r>
-    </w:p>
-    <w:p>
-      <w:pPr>
-        <w:rPr/>
-      </w:pPr>
-      <w:r>
-        <w:rPr>
-          <w:rtl w:val="0"/>
-        </w:rPr>
-        <w:t xml:space="preserve">&gt;&gt;&gt; help('keywords')</w:t>
-      </w:r>
-    </w:p>
-    <w:p>
-      <w:pPr>
-        <w:rPr/>
-      </w:pPr>
-      <w:r>
-        <w:rPr>
-          <w:rtl w:val="0"/>
-        </w:rPr>
-      </w:r>
-    </w:p>
-    <w:p>
-      <w:pPr>
-        <w:pStyle w:val="Heading2"/>
-        <w:rPr/>
-      </w:pPr>
-      <w:bookmarkStart w:colFirst="0" w:colLast="0" w:name="_t7a605coxo94" w:id="20"/>
-      <w:bookmarkEnd w:id="20"/>
-      <w:r>
-        <w:rPr>
-          <w:rtl w:val="0"/>
-        </w:rPr>
-        <w:t xml:space="preserve">Operadores</w:t>
-      </w:r>
-    </w:p>
-    <w:p>
-      <w:pPr>
-        <w:rPr/>
-      </w:pPr>
-      <w:r>
-        <w:rPr>
-          <w:rtl w:val="0"/>
-        </w:rPr>
-      </w:r>
-    </w:p>
-    <w:p>
-      <w:pPr>
-        <w:rPr/>
-      </w:pPr>
-      <w:r>
-        <w:rPr>
-          <w:rtl w:val="0"/>
-        </w:rPr>
-        <w:t xml:space="preserve">Vamos relembrar três tipos de operadores aqui:</w:t>
-      </w:r>
-    </w:p>
-    <w:p>
-      <w:pPr>
-        <w:rPr/>
-      </w:pPr>
-      <w:r>
-        <w:rPr>
-          <w:rtl w:val="0"/>
-        </w:rPr>
-      </w:r>
-    </w:p>
-    <w:p>
-      <w:pPr>
-        <w:numPr>
-          <w:ilvl w:val="0"/>
-          <w:numId w:val="11"/>
-        </w:numPr>
-        <w:ind w:left="720" w:hanging="360"/>
-        <w:rPr>
-          <w:u w:val="none"/>
-        </w:rPr>
-      </w:pPr>
-      <w:r>
-        <w:rPr>
-          <w:rtl w:val="0"/>
-        </w:rPr>
-        <w:t xml:space="preserve">Aritméticos: usados para realizar operações matemáticas entre os operandos;</w:t>
-      </w:r>
-    </w:p>
-    <w:p>
-      <w:pPr>
-        <w:numPr>
-          <w:ilvl w:val="0"/>
-          <w:numId w:val="11"/>
-        </w:numPr>
-        <w:ind w:left="720" w:hanging="360"/>
-        <w:rPr>
-          <w:u w:val="none"/>
-        </w:rPr>
-      </w:pPr>
-      <w:r>
-        <w:rPr>
-          <w:rtl w:val="0"/>
-        </w:rPr>
-        <w:t xml:space="preserve">Relacionais: usados para comparar dois objetos em Python;</w:t>
-      </w:r>
-    </w:p>
-    <w:p>
-      <w:pPr>
-        <w:numPr>
-          <w:ilvl w:val="0"/>
-          <w:numId w:val="11"/>
-        </w:numPr>
-        <w:ind w:left="720" w:hanging="360"/>
-        <w:rPr>
-          <w:u w:val="none"/>
-        </w:rPr>
-      </w:pPr>
-      <w:r>
-        <w:rPr>
-          <w:rtl w:val="0"/>
-        </w:rPr>
         <w:t xml:space="preserve">Lógicos: usados para realizar operações lógicas com valores booleanos.</w:t>
       </w:r>
     </w:p>
@@ -6973,12 +7522,12 @@
           <wp:inline distB="114300" distT="114300" distL="114300" distR="114300">
             <wp:extent cx="2802029" cy="1909763"/>
             <wp:effectExtent b="0" l="0" r="0" t="0"/>
-            <wp:docPr id="6" name="image10.png"/>
+            <wp:docPr id="6" name="image3.png"/>
             <a:graphic>
               <a:graphicData uri="http://schemas.openxmlformats.org/drawingml/2006/picture">
                 <pic:pic>
                   <pic:nvPicPr>
-                    <pic:cNvPr id="0" name="image10.png"/>
+                    <pic:cNvPr id="0" name="image3.png"/>
                     <pic:cNvPicPr preferRelativeResize="0"/>
                   </pic:nvPicPr>
                   <pic:blipFill>
@@ -7595,12 +8144,12 @@
           <wp:inline distB="114300" distT="114300" distL="114300" distR="114300">
             <wp:extent cx="4872038" cy="566117"/>
             <wp:effectExtent b="0" l="0" r="0" t="0"/>
-            <wp:docPr id="7" name="image17.png"/>
+            <wp:docPr id="7" name="image18.png"/>
             <a:graphic>
               <a:graphicData uri="http://schemas.openxmlformats.org/drawingml/2006/picture">
                 <pic:pic>
                   <pic:nvPicPr>
-                    <pic:cNvPr id="0" name="image17.png"/>
+                    <pic:cNvPr id="0" name="image18.png"/>
                     <pic:cNvPicPr preferRelativeResize="0"/>
                   </pic:nvPicPr>
                   <pic:blipFill>
@@ -8242,7 +8791,7 @@
       <w:pPr>
         <w:numPr>
           <w:ilvl w:val="0"/>
-          <w:numId w:val="15"/>
+          <w:numId w:val="11"/>
         </w:numPr>
         <w:ind w:left="720" w:hanging="360"/>
         <w:rPr>
@@ -8328,7 +8877,7 @@
       <w:pPr>
         <w:numPr>
           <w:ilvl w:val="0"/>
-          <w:numId w:val="15"/>
+          <w:numId w:val="11"/>
         </w:numPr>
         <w:ind w:left="720" w:hanging="360"/>
         <w:rPr>
@@ -8426,7 +8975,7 @@
       <w:pPr>
         <w:numPr>
           <w:ilvl w:val="0"/>
-          <w:numId w:val="15"/>
+          <w:numId w:val="11"/>
         </w:numPr>
         <w:ind w:left="720" w:hanging="360"/>
         <w:rPr>
@@ -13297,7 +13846,7 @@
           <wp:inline distB="114300" distT="114300" distL="114300" distR="114300">
             <wp:extent cx="3130388" cy="1984289"/>
             <wp:effectExtent b="0" l="0" r="0" t="0"/>
-            <wp:docPr id="24" name="image28.png"/>
+            <wp:docPr id="25" name="image28.png"/>
             <a:graphic>
               <a:graphicData uri="http://schemas.openxmlformats.org/drawingml/2006/picture">
                 <pic:pic>
@@ -13354,12 +13903,12 @@
           <wp:inline distB="114300" distT="114300" distL="114300" distR="114300">
             <wp:extent cx="2767013" cy="2066823"/>
             <wp:effectExtent b="0" l="0" r="0" t="0"/>
-            <wp:docPr id="11" name="image14.png"/>
+            <wp:docPr id="11" name="image1.png"/>
             <a:graphic>
               <a:graphicData uri="http://schemas.openxmlformats.org/drawingml/2006/picture">
                 <pic:pic>
                   <pic:nvPicPr>
-                    <pic:cNvPr id="0" name="image14.png"/>
+                    <pic:cNvPr id="0" name="image1.png"/>
                     <pic:cNvPicPr preferRelativeResize="0"/>
                   </pic:nvPicPr>
                   <pic:blipFill>
@@ -13421,12 +13970,12 @@
           <wp:inline distB="114300" distT="114300" distL="114300" distR="114300">
             <wp:extent cx="3300413" cy="2223332"/>
             <wp:effectExtent b="0" l="0" r="0" t="0"/>
-            <wp:docPr id="17" name="image7.png"/>
+            <wp:docPr id="18" name="image6.png"/>
             <a:graphic>
               <a:graphicData uri="http://schemas.openxmlformats.org/drawingml/2006/picture">
                 <pic:pic>
                   <pic:nvPicPr>
-                    <pic:cNvPr id="0" name="image7.png"/>
+                    <pic:cNvPr id="0" name="image6.png"/>
                     <pic:cNvPicPr preferRelativeResize="0"/>
                   </pic:nvPicPr>
                   <pic:blipFill>
@@ -13502,7 +14051,7 @@
       <w:pPr>
         <w:numPr>
           <w:ilvl w:val="0"/>
-          <w:numId w:val="19"/>
+          <w:numId w:val="12"/>
         </w:numPr>
         <w:ind w:left="720" w:hanging="360"/>
         <w:rPr>
@@ -13520,7 +14069,7 @@
       <w:pPr>
         <w:numPr>
           <w:ilvl w:val="0"/>
-          <w:numId w:val="19"/>
+          <w:numId w:val="12"/>
         </w:numPr>
         <w:ind w:left="720" w:hanging="360"/>
         <w:rPr>
@@ -13538,7 +14087,7 @@
       <w:pPr>
         <w:numPr>
           <w:ilvl w:val="0"/>
-          <w:numId w:val="19"/>
+          <w:numId w:val="12"/>
         </w:numPr>
         <w:ind w:left="720" w:hanging="360"/>
         <w:rPr>
@@ -13556,7 +14105,7 @@
       <w:pPr>
         <w:numPr>
           <w:ilvl w:val="0"/>
-          <w:numId w:val="19"/>
+          <w:numId w:val="12"/>
         </w:numPr>
         <w:ind w:left="720" w:hanging="360"/>
         <w:rPr>
@@ -13574,7 +14123,7 @@
       <w:pPr>
         <w:numPr>
           <w:ilvl w:val="0"/>
-          <w:numId w:val="19"/>
+          <w:numId w:val="12"/>
         </w:numPr>
         <w:ind w:left="720" w:hanging="360"/>
         <w:rPr>
@@ -13592,7 +14141,7 @@
       <w:pPr>
         <w:numPr>
           <w:ilvl w:val="0"/>
-          <w:numId w:val="19"/>
+          <w:numId w:val="12"/>
         </w:numPr>
         <w:ind w:left="720" w:hanging="360"/>
         <w:rPr>
@@ -13638,12 +14187,12 @@
           <wp:inline distB="114300" distT="114300" distL="114300" distR="114300">
             <wp:extent cx="3033713" cy="2048404"/>
             <wp:effectExtent b="0" l="0" r="0" t="0"/>
-            <wp:docPr id="28" name="image27.png"/>
+            <wp:docPr id="29" name="image19.png"/>
             <a:graphic>
               <a:graphicData uri="http://schemas.openxmlformats.org/drawingml/2006/picture">
                 <pic:pic>
                   <pic:nvPicPr>
-                    <pic:cNvPr id="0" name="image27.png"/>
+                    <pic:cNvPr id="0" name="image19.png"/>
                     <pic:cNvPicPr preferRelativeResize="0"/>
                   </pic:nvPicPr>
                   <pic:blipFill>
@@ -13695,12 +14244,12 @@
           <wp:inline distB="114300" distT="114300" distL="114300" distR="114300">
             <wp:extent cx="3281363" cy="2216773"/>
             <wp:effectExtent b="0" l="0" r="0" t="0"/>
-            <wp:docPr id="21" name="image20.png"/>
+            <wp:docPr id="22" name="image24.png"/>
             <a:graphic>
               <a:graphicData uri="http://schemas.openxmlformats.org/drawingml/2006/picture">
                 <pic:pic>
                   <pic:nvPicPr>
-                    <pic:cNvPr id="0" name="image20.png"/>
+                    <pic:cNvPr id="0" name="image24.png"/>
                     <pic:cNvPicPr preferRelativeResize="0"/>
                   </pic:nvPicPr>
                   <pic:blipFill>
@@ -13800,7 +14349,7 @@
       <w:pPr>
         <w:numPr>
           <w:ilvl w:val="0"/>
-          <w:numId w:val="4"/>
+          <w:numId w:val="2"/>
         </w:numPr>
         <w:ind w:left="720" w:hanging="360"/>
         <w:rPr>
@@ -13818,7 +14367,7 @@
       <w:pPr>
         <w:numPr>
           <w:ilvl w:val="0"/>
-          <w:numId w:val="4"/>
+          <w:numId w:val="2"/>
         </w:numPr>
         <w:ind w:left="720" w:hanging="360"/>
         <w:rPr>
@@ -13836,7 +14385,7 @@
       <w:pPr>
         <w:numPr>
           <w:ilvl w:val="0"/>
-          <w:numId w:val="4"/>
+          <w:numId w:val="2"/>
         </w:numPr>
         <w:ind w:left="720" w:hanging="360"/>
         <w:rPr>
@@ -13854,7 +14403,7 @@
       <w:pPr>
         <w:numPr>
           <w:ilvl w:val="0"/>
-          <w:numId w:val="4"/>
+          <w:numId w:val="2"/>
         </w:numPr>
         <w:ind w:left="720" w:hanging="360"/>
         <w:rPr>
@@ -13872,7 +14421,7 @@
       <w:pPr>
         <w:numPr>
           <w:ilvl w:val="0"/>
-          <w:numId w:val="4"/>
+          <w:numId w:val="2"/>
         </w:numPr>
         <w:ind w:left="720" w:hanging="360"/>
         <w:rPr>
@@ -14113,14 +14662,14 @@
         <w:rPr/>
         <w:drawing>
           <wp:inline distB="114300" distT="114300" distL="114300" distR="114300">
-            <wp:extent cx="3824288" cy="2383540"/>
+            <wp:extent cx="4578188" cy="2848420"/>
             <wp:effectExtent b="0" l="0" r="0" t="0"/>
-            <wp:docPr id="14" name="image2.png"/>
+            <wp:docPr id="14" name="image16.png"/>
             <a:graphic>
               <a:graphicData uri="http://schemas.openxmlformats.org/drawingml/2006/picture">
                 <pic:pic>
                   <pic:nvPicPr>
-                    <pic:cNvPr id="0" name="image2.png"/>
+                    <pic:cNvPr id="0" name="image16.png"/>
                     <pic:cNvPicPr preferRelativeResize="0"/>
                   </pic:nvPicPr>
                   <pic:blipFill>
@@ -14133,7 +14682,7 @@
                   <pic:spPr>
                     <a:xfrm>
                       <a:off x="0" y="0"/>
-                      <a:ext cx="3824288" cy="2383540"/>
+                      <a:ext cx="4578188" cy="2848420"/>
                     </a:xfrm>
                     <a:prstGeom prst="rect"/>
                     <a:ln/>
@@ -14288,14 +14837,14 @@
         <w:rPr/>
         <w:drawing>
           <wp:inline distB="114300" distT="114300" distL="114300" distR="114300">
-            <wp:extent cx="3553166" cy="2366437"/>
+            <wp:extent cx="4482938" cy="2988625"/>
             <wp:effectExtent b="0" l="0" r="0" t="0"/>
-            <wp:docPr id="12" name="image24.png"/>
+            <wp:docPr id="12" name="image25.png"/>
             <a:graphic>
               <a:graphicData uri="http://schemas.openxmlformats.org/drawingml/2006/picture">
                 <pic:pic>
                   <pic:nvPicPr>
-                    <pic:cNvPr id="0" name="image24.png"/>
+                    <pic:cNvPr id="0" name="image25.png"/>
                     <pic:cNvPicPr preferRelativeResize="0"/>
                   </pic:nvPicPr>
                   <pic:blipFill>
@@ -14308,7 +14857,7 @@
                   <pic:spPr>
                     <a:xfrm>
                       <a:off x="0" y="0"/>
-                      <a:ext cx="3553166" cy="2366437"/>
+                      <a:ext cx="4482938" cy="2988625"/>
                     </a:xfrm>
                     <a:prstGeom prst="rect"/>
                     <a:ln/>
@@ -14390,7 +14939,7 @@
         <w:rPr/>
         <w:drawing>
           <wp:inline distB="114300" distT="114300" distL="114300" distR="114300">
-            <wp:extent cx="3769026" cy="2519568"/>
+            <wp:extent cx="4830600" cy="3250781"/>
             <wp:effectExtent b="0" l="0" r="0" t="0"/>
             <wp:docPr id="15" name="image15.png"/>
             <a:graphic>
@@ -14410,7 +14959,7 @@
                   <pic:spPr>
                     <a:xfrm>
                       <a:off x="0" y="0"/>
-                      <a:ext cx="3769026" cy="2519568"/>
+                      <a:ext cx="4830600" cy="3250781"/>
                     </a:xfrm>
                     <a:prstGeom prst="rect"/>
                     <a:ln/>
@@ -14447,14 +14996,14 @@
         <w:rPr/>
         <w:drawing>
           <wp:inline distB="114300" distT="114300" distL="114300" distR="114300">
-            <wp:extent cx="3417629" cy="2217931"/>
+            <wp:extent cx="4758734" cy="3100388"/>
             <wp:effectExtent b="0" l="0" r="0" t="0"/>
-            <wp:docPr id="1" name="image16.png"/>
+            <wp:docPr id="1" name="image27.png"/>
             <a:graphic>
               <a:graphicData uri="http://schemas.openxmlformats.org/drawingml/2006/picture">
                 <pic:pic>
                   <pic:nvPicPr>
-                    <pic:cNvPr id="0" name="image16.png"/>
+                    <pic:cNvPr id="0" name="image27.png"/>
                     <pic:cNvPicPr preferRelativeResize="0"/>
                   </pic:nvPicPr>
                   <pic:blipFill>
@@ -14467,7 +15016,7 @@
                   <pic:spPr>
                     <a:xfrm>
                       <a:off x="0" y="0"/>
-                      <a:ext cx="3417629" cy="2217931"/>
+                      <a:ext cx="4758734" cy="3100388"/>
                     </a:xfrm>
                     <a:prstGeom prst="rect"/>
                     <a:ln/>
@@ -14486,6 +15035,17 @@
     </w:p>
     <w:p>
       <w:pPr>
+        <w:jc w:val="left"/>
+        <w:rPr/>
+      </w:pPr>
+      <w:r>
+        <w:rPr>
+          <w:rtl w:val="0"/>
+        </w:rPr>
+      </w:r>
+    </w:p>
+    <w:p>
+      <w:pPr>
         <w:rPr/>
       </w:pPr>
       <w:r>
@@ -14790,7 +15350,7 @@
       <w:pPr>
         <w:numPr>
           <w:ilvl w:val="0"/>
-          <w:numId w:val="16"/>
+          <w:numId w:val="20"/>
         </w:numPr>
         <w:ind w:left="720" w:hanging="360"/>
         <w:rPr>
@@ -14808,7 +15368,7 @@
       <w:pPr>
         <w:numPr>
           <w:ilvl w:val="0"/>
-          <w:numId w:val="16"/>
+          <w:numId w:val="20"/>
         </w:numPr>
         <w:ind w:left="720" w:hanging="360"/>
         <w:rPr>
@@ -14855,12 +15415,12 @@
           <wp:inline distB="114300" distT="114300" distL="114300" distR="114300">
             <wp:extent cx="4110038" cy="2387666"/>
             <wp:effectExtent b="0" l="0" r="0" t="0"/>
-            <wp:docPr id="3" name="image13.png"/>
+            <wp:docPr id="3" name="image4.png"/>
             <a:graphic>
               <a:graphicData uri="http://schemas.openxmlformats.org/drawingml/2006/picture">
                 <pic:pic>
                   <pic:nvPicPr>
-                    <pic:cNvPr id="0" name="image13.png"/>
+                    <pic:cNvPr id="0" name="image4.png"/>
                     <pic:cNvPicPr preferRelativeResize="0"/>
                   </pic:nvPicPr>
                   <pic:blipFill>
@@ -15197,7 +15757,7 @@
       <w:pPr>
         <w:numPr>
           <w:ilvl w:val="0"/>
-          <w:numId w:val="5"/>
+          <w:numId w:val="3"/>
         </w:numPr>
         <w:ind w:left="720" w:hanging="360"/>
         <w:rPr>
@@ -15215,7 +15775,7 @@
       <w:pPr>
         <w:numPr>
           <w:ilvl w:val="0"/>
-          <w:numId w:val="5"/>
+          <w:numId w:val="3"/>
         </w:numPr>
         <w:ind w:left="720" w:hanging="360"/>
         <w:rPr>
@@ -15233,7 +15793,7 @@
       <w:pPr>
         <w:numPr>
           <w:ilvl w:val="0"/>
-          <w:numId w:val="5"/>
+          <w:numId w:val="3"/>
         </w:numPr>
         <w:ind w:left="720" w:hanging="360"/>
         <w:rPr>
@@ -15251,7 +15811,7 @@
       <w:pPr>
         <w:numPr>
           <w:ilvl w:val="0"/>
-          <w:numId w:val="5"/>
+          <w:numId w:val="3"/>
         </w:numPr>
         <w:ind w:left="720" w:hanging="360"/>
         <w:rPr>
@@ -15363,12 +15923,12 @@
           <wp:inline distB="114300" distT="114300" distL="114300" distR="114300">
             <wp:extent cx="1014237" cy="823440"/>
             <wp:effectExtent b="0" l="0" r="0" t="0"/>
-            <wp:docPr id="25" name="image26.png"/>
+            <wp:docPr id="26" name="image13.png"/>
             <a:graphic>
               <a:graphicData uri="http://schemas.openxmlformats.org/drawingml/2006/picture">
                 <pic:pic>
                   <pic:nvPicPr>
-                    <pic:cNvPr id="0" name="image26.png"/>
+                    <pic:cNvPr id="0" name="image13.png"/>
                     <pic:cNvPicPr preferRelativeResize="0"/>
                   </pic:nvPicPr>
                   <pic:blipFill>
@@ -15475,12 +16035,12 @@
           <wp:inline distB="114300" distT="114300" distL="114300" distR="114300">
             <wp:extent cx="3592350" cy="909121"/>
             <wp:effectExtent b="0" l="0" r="0" t="0"/>
-            <wp:docPr id="26" name="image22.png"/>
+            <wp:docPr id="27" name="image30.png"/>
             <a:graphic>
               <a:graphicData uri="http://schemas.openxmlformats.org/drawingml/2006/picture">
                 <pic:pic>
                   <pic:nvPicPr>
-                    <pic:cNvPr id="0" name="image22.png"/>
+                    <pic:cNvPr id="0" name="image30.png"/>
                     <pic:cNvPicPr preferRelativeResize="0"/>
                   </pic:nvPicPr>
                   <pic:blipFill>
@@ -15631,12 +16191,12 @@
           <wp:inline distB="114300" distT="114300" distL="114300" distR="114300">
             <wp:extent cx="1085026" cy="919163"/>
             <wp:effectExtent b="0" l="0" r="0" t="0"/>
-            <wp:docPr id="16" name="image12.png"/>
+            <wp:docPr id="16" name="image14.png"/>
             <a:graphic>
               <a:graphicData uri="http://schemas.openxmlformats.org/drawingml/2006/picture">
                 <pic:pic>
                   <pic:nvPicPr>
-                    <pic:cNvPr id="0" name="image12.png"/>
+                    <pic:cNvPr id="0" name="image14.png"/>
                     <pic:cNvPicPr preferRelativeResize="0"/>
                   </pic:nvPicPr>
                   <pic:blipFill>
@@ -15755,12 +16315,12 @@
           <wp:inline distB="114300" distT="114300" distL="114300" distR="114300">
             <wp:extent cx="3957638" cy="1333367"/>
             <wp:effectExtent b="0" l="0" r="0" t="0"/>
-            <wp:docPr id="19" name="image21.png"/>
+            <wp:docPr id="20" name="image7.png"/>
             <a:graphic>
               <a:graphicData uri="http://schemas.openxmlformats.org/drawingml/2006/picture">
                 <pic:pic>
                   <pic:nvPicPr>
-                    <pic:cNvPr id="0" name="image21.png"/>
+                    <pic:cNvPr id="0" name="image7.png"/>
                     <pic:cNvPicPr preferRelativeResize="0"/>
                   </pic:nvPicPr>
                   <pic:blipFill>
@@ -15812,12 +16372,12 @@
           <wp:inline distB="114300" distT="114300" distL="114300" distR="114300">
             <wp:extent cx="4090988" cy="2205639"/>
             <wp:effectExtent b="0" l="0" r="0" t="0"/>
-            <wp:docPr id="13" name="image1.png"/>
+            <wp:docPr id="13" name="image2.png"/>
             <a:graphic>
               <a:graphicData uri="http://schemas.openxmlformats.org/drawingml/2006/picture">
                 <pic:pic>
                   <pic:nvPicPr>
-                    <pic:cNvPr id="0" name="image1.png"/>
+                    <pic:cNvPr id="0" name="image2.png"/>
                     <pic:cNvPicPr preferRelativeResize="0"/>
                   </pic:nvPicPr>
                   <pic:blipFill>
@@ -15917,7 +16477,7 @@
       <w:pPr>
         <w:numPr>
           <w:ilvl w:val="0"/>
-          <w:numId w:val="18"/>
+          <w:numId w:val="22"/>
         </w:numPr>
         <w:ind w:left="720" w:hanging="360"/>
         <w:rPr>
@@ -15942,7 +16502,7 @@
       <w:pPr>
         <w:numPr>
           <w:ilvl w:val="0"/>
-          <w:numId w:val="18"/>
+          <w:numId w:val="22"/>
         </w:numPr>
         <w:ind w:left="720" w:hanging="360"/>
         <w:rPr>
@@ -15967,7 +16527,7 @@
       <w:pPr>
         <w:numPr>
           <w:ilvl w:val="0"/>
-          <w:numId w:val="18"/>
+          <w:numId w:val="22"/>
         </w:numPr>
         <w:ind w:left="720" w:hanging="360"/>
         <w:rPr>
@@ -16104,12 +16664,12 @@
           <wp:inline distB="114300" distT="114300" distL="114300" distR="114300">
             <wp:extent cx="4146478" cy="2399485"/>
             <wp:effectExtent b="0" l="0" r="0" t="0"/>
-            <wp:docPr id="29" name="image25.png"/>
+            <wp:docPr id="30" name="image23.png"/>
             <a:graphic>
               <a:graphicData uri="http://schemas.openxmlformats.org/drawingml/2006/picture">
                 <pic:pic>
                   <pic:nvPicPr>
-                    <pic:cNvPr id="0" name="image25.png"/>
+                    <pic:cNvPr id="0" name="image23.png"/>
                     <pic:cNvPicPr preferRelativeResize="0"/>
                   </pic:nvPicPr>
                   <pic:blipFill>
@@ -16349,12 +16909,12 @@
           <wp:inline distB="114300" distT="114300" distL="114300" distR="114300">
             <wp:extent cx="2125923" cy="1810672"/>
             <wp:effectExtent b="0" l="0" r="0" t="0"/>
-            <wp:docPr id="5" name="image11.png"/>
+            <wp:docPr id="5" name="image9.png"/>
             <a:graphic>
               <a:graphicData uri="http://schemas.openxmlformats.org/drawingml/2006/picture">
                 <pic:pic>
                   <pic:nvPicPr>
-                    <pic:cNvPr id="0" name="image11.png"/>
+                    <pic:cNvPr id="0" name="image9.png"/>
                     <pic:cNvPicPr preferRelativeResize="0"/>
                   </pic:nvPicPr>
                   <pic:blipFill>
@@ -17197,12 +17757,12 @@
           <wp:inline distB="114300" distT="114300" distL="114300" distR="114300">
             <wp:extent cx="3509963" cy="2149977"/>
             <wp:effectExtent b="0" l="0" r="0" t="0"/>
-            <wp:docPr id="8" name="image4.png"/>
+            <wp:docPr id="8" name="image26.png"/>
             <a:graphic>
               <a:graphicData uri="http://schemas.openxmlformats.org/drawingml/2006/picture">
                 <pic:pic>
                   <pic:nvPicPr>
-                    <pic:cNvPr id="0" name="image4.png"/>
+                    <pic:cNvPr id="0" name="image26.png"/>
                     <pic:cNvPicPr preferRelativeResize="0"/>
                   </pic:nvPicPr>
                   <pic:blipFill>
@@ -17254,12 +17814,12 @@
           <wp:inline distB="114300" distT="114300" distL="114300" distR="114300">
             <wp:extent cx="3814763" cy="2587175"/>
             <wp:effectExtent b="0" l="0" r="0" t="0"/>
-            <wp:docPr id="27" name="image29.png"/>
+            <wp:docPr id="28" name="image22.png"/>
             <a:graphic>
               <a:graphicData uri="http://schemas.openxmlformats.org/drawingml/2006/picture">
                 <pic:pic>
                   <pic:nvPicPr>
-                    <pic:cNvPr id="0" name="image29.png"/>
+                    <pic:cNvPr id="0" name="image22.png"/>
                     <pic:cNvPicPr preferRelativeResize="0"/>
                   </pic:nvPicPr>
                   <pic:blipFill>
@@ -17614,12 +18174,12 @@
           <wp:inline distB="114300" distT="114300" distL="114300" distR="114300">
             <wp:extent cx="4233863" cy="2619565"/>
             <wp:effectExtent b="0" l="0" r="0" t="0"/>
-            <wp:docPr id="18" name="image6.png"/>
+            <wp:docPr id="19" name="image11.png"/>
             <a:graphic>
               <a:graphicData uri="http://schemas.openxmlformats.org/drawingml/2006/picture">
                 <pic:pic>
                   <pic:nvPicPr>
-                    <pic:cNvPr id="0" name="image6.png"/>
+                    <pic:cNvPr id="0" name="image11.png"/>
                     <pic:cNvPicPr preferRelativeResize="0"/>
                   </pic:nvPicPr>
                   <pic:blipFill>
@@ -18071,12 +18631,12 @@
           <wp:inline distB="114300" distT="114300" distL="114300" distR="114300">
             <wp:extent cx="4281488" cy="2613569"/>
             <wp:effectExtent b="0" l="0" r="0" t="0"/>
-            <wp:docPr id="4" name="image5.png"/>
+            <wp:docPr id="4" name="image12.png"/>
             <a:graphic>
               <a:graphicData uri="http://schemas.openxmlformats.org/drawingml/2006/picture">
                 <pic:pic>
                   <pic:nvPicPr>
-                    <pic:cNvPr id="0" name="image5.png"/>
+                    <pic:cNvPr id="0" name="image12.png"/>
                     <pic:cNvPicPr preferRelativeResize="0"/>
                   </pic:nvPicPr>
                   <pic:blipFill>
@@ -18224,12 +18784,12 @@
           <wp:inline distB="114300" distT="114300" distL="114300" distR="114300">
             <wp:extent cx="4910138" cy="3021623"/>
             <wp:effectExtent b="0" l="0" r="0" t="0"/>
-            <wp:docPr id="23" name="image23.png"/>
+            <wp:docPr id="24" name="image21.png"/>
             <a:graphic>
               <a:graphicData uri="http://schemas.openxmlformats.org/drawingml/2006/picture">
                 <pic:pic>
                   <pic:nvPicPr>
-                    <pic:cNvPr id="0" name="image23.png"/>
+                    <pic:cNvPr id="0" name="image21.png"/>
                     <pic:cNvPicPr preferRelativeResize="0"/>
                   </pic:nvPicPr>
                   <pic:blipFill>
@@ -18318,7 +18878,7 @@
       <w:pPr>
         <w:numPr>
           <w:ilvl w:val="0"/>
-          <w:numId w:val="23"/>
+          <w:numId w:val="14"/>
         </w:numPr>
         <w:ind w:left="720" w:hanging="360"/>
         <w:rPr>
@@ -18330,179 +18890,6 @@
           <w:rtl w:val="0"/>
         </w:rPr>
         <w:t xml:space="preserve">Possibilita a inclusão de regras de negócio para validar ou preparar os dados antes de fazermos a alteração do valor de um atributo;</w:t>
-      </w:r>
-    </w:p>
-    <w:p>
-      <w:pPr>
-        <w:numPr>
-          <w:ilvl w:val="0"/>
-          <w:numId w:val="23"/>
-        </w:numPr>
-        <w:ind w:left="720" w:hanging="360"/>
-        <w:rPr>
-          <w:u w:val="none"/>
-        </w:rPr>
-      </w:pPr>
-      <w:r>
-        <w:rPr>
-          <w:rtl w:val="0"/>
-        </w:rPr>
-        <w:t xml:space="preserve">Aumenta a segurança do código contra bugs ou erros inesperados, pois limita quem pode alterar os atributos de um objeto;</w:t>
-      </w:r>
-    </w:p>
-    <w:p>
-      <w:pPr>
-        <w:numPr>
-          <w:ilvl w:val="0"/>
-          <w:numId w:val="23"/>
-        </w:numPr>
-        <w:ind w:left="720" w:hanging="360"/>
-        <w:rPr>
-          <w:u w:val="none"/>
-        </w:rPr>
-      </w:pPr>
-      <w:r>
-        <w:rPr>
-          <w:rtl w:val="0"/>
-        </w:rPr>
-        <w:t xml:space="preserve">Facilita a manutenção do código, pois caso seja preciso alterar um método interno, só precisamos alterar o código da própria classe e o restante da aplicação ou programa não é afetado por esta alteração.</w:t>
-      </w:r>
-    </w:p>
-    <w:p>
-      <w:pPr>
-        <w:rPr/>
-      </w:pPr>
-      <w:r>
-        <w:rPr>
-          <w:rtl w:val="0"/>
-        </w:rPr>
-      </w:r>
-    </w:p>
-    <w:p>
-      <w:pPr>
-        <w:rPr/>
-      </w:pPr>
-      <w:r>
-        <w:rPr>
-          <w:rtl w:val="0"/>
-        </w:rPr>
-        <w:t xml:space="preserve">Quando falamos de encapsulamento, precisamos entender três conceitos importantes de POO, e como esses conceitos são aplicados no Python. Em POO podemos ter atributos e métodos de um objeto classificados de acordo com sua visibilidade e acessibilidade em:</w:t>
-      </w:r>
-    </w:p>
-    <w:p>
-      <w:pPr>
-        <w:rPr/>
-      </w:pPr>
-      <w:r>
-        <w:rPr>
-          <w:rtl w:val="0"/>
-        </w:rPr>
-      </w:r>
-    </w:p>
-    <w:p>
-      <w:pPr>
-        <w:numPr>
-          <w:ilvl w:val="0"/>
-          <w:numId w:val="8"/>
-        </w:numPr>
-        <w:ind w:left="720" w:hanging="360"/>
-        <w:rPr>
-          <w:u w:val="none"/>
-        </w:rPr>
-      </w:pPr>
-      <w:r>
-        <w:rPr>
-          <w:rtl w:val="0"/>
-        </w:rPr>
-        <w:t xml:space="preserve">Públicos: são aqueles que podem ser acessados diretamente por qualquer parte da aplicação com acesso ao objeto em si. No diagrama de classes da UML, são marcados precedidos do sinal +.</w:t>
-      </w:r>
-    </w:p>
-    <w:p>
-      <w:pPr>
-        <w:numPr>
-          <w:ilvl w:val="0"/>
-          <w:numId w:val="8"/>
-        </w:numPr>
-        <w:ind w:left="720" w:hanging="360"/>
-        <w:rPr>
-          <w:u w:val="none"/>
-        </w:rPr>
-      </w:pPr>
-      <w:r>
-        <w:rPr>
-          <w:rtl w:val="0"/>
-        </w:rPr>
-        <w:t xml:space="preserve">Protegidos: são aqueles que podem ser acessados apenas pelo próprio objeto e seus descendentes, isto é, objetos de classes que tenham estendido a classe original, através de herança. São indicados na UML pelo sinal de # e falaremos mais a respeito deles no capítulo sobre herança.</w:t>
-      </w:r>
-    </w:p>
-    <w:p>
-      <w:pPr>
-        <w:numPr>
-          <w:ilvl w:val="0"/>
-          <w:numId w:val="8"/>
-        </w:numPr>
-        <w:ind w:left="720" w:hanging="360"/>
-        <w:rPr>
-          <w:u w:val="none"/>
-        </w:rPr>
-      </w:pPr>
-      <w:r>
-        <w:rPr>
-          <w:rtl w:val="0"/>
-        </w:rPr>
-        <w:t xml:space="preserve">Privados: são aqueles que só podem ser acessados pelo próprio objeto e por mais nenhuma outra parte da aplicação ou programa. Indicados na UML por -.</w:t>
-      </w:r>
-    </w:p>
-    <w:p>
-      <w:pPr>
-        <w:rPr/>
-      </w:pPr>
-      <w:r>
-        <w:rPr>
-          <w:rtl w:val="0"/>
-        </w:rPr>
-      </w:r>
-    </w:p>
-    <w:p>
-      <w:pPr>
-        <w:rPr/>
-      </w:pPr>
-      <w:r>
-        <w:rPr>
-          <w:rtl w:val="0"/>
-        </w:rPr>
-        <w:t xml:space="preserve">Cada linguagem implementa estes conceitos de uma maneira diferente, havendo pontos positivos e negativos em todas elas. No caso do Python, tais conceitos não são impostos pela linguagem, isto é, todos os atributos e métodos de um objeto estão sempre visíveis e acessíveis. Mas isso não significa que não seja possível utilizar tais conceitos a nosso favor em Python.</w:t>
-      </w:r>
-    </w:p>
-    <w:p>
-      <w:pPr>
-        <w:rPr/>
-      </w:pPr>
-      <w:r>
-        <w:rPr>
-          <w:rtl w:val="0"/>
-        </w:rPr>
-      </w:r>
-    </w:p>
-    <w:p>
-      <w:pPr>
-        <w:rPr/>
-      </w:pPr>
-      <w:r>
-        <w:rPr>
-          <w:rtl w:val="0"/>
-        </w:rPr>
-        <w:t xml:space="preserve">A PEP8 não utiliza a nomenclatura padrão vista acima, classificando os atributos e métodos apenas em públicos e não-públicos, mas isso não significa que os conceitos não possam ser aplicados ao design das nossas classes. Portanto a recomendação para nomear os atributos e métodos é:</w:t>
-      </w:r>
-    </w:p>
-    <w:p>
-      <w:pPr>
-        <w:rPr/>
-      </w:pPr>
-      <w:r>
-        <w:rPr>
-          <w:rtl w:val="0"/>
-        </w:rPr>
       </w:r>
     </w:p>
     <w:p>
@@ -18520,7 +18907,7 @@
         <w:rPr>
           <w:rtl w:val="0"/>
         </w:rPr>
-        <w:t xml:space="preserve">Públicos: seguem a mesma regra para nomenclatura de variáveis e funções letras_minusculas_separadas_por_sublinhado.</w:t>
+        <w:t xml:space="preserve">Aumenta a segurança do código contra bugs ou erros inesperados, pois limita quem pode alterar os atributos de um objeto;</w:t>
       </w:r>
     </w:p>
     <w:p>
@@ -18530,6 +18917,179 @@
           <w:numId w:val="14"/>
         </w:numPr>
         <w:ind w:left="720" w:hanging="360"/>
+        <w:rPr>
+          <w:u w:val="none"/>
+        </w:rPr>
+      </w:pPr>
+      <w:r>
+        <w:rPr>
+          <w:rtl w:val="0"/>
+        </w:rPr>
+        <w:t xml:space="preserve">Facilita a manutenção do código, pois caso seja preciso alterar um método interno, só precisamos alterar o código da própria classe e o restante da aplicação ou programa não é afetado por esta alteração.</w:t>
+      </w:r>
+    </w:p>
+    <w:p>
+      <w:pPr>
+        <w:rPr/>
+      </w:pPr>
+      <w:r>
+        <w:rPr>
+          <w:rtl w:val="0"/>
+        </w:rPr>
+      </w:r>
+    </w:p>
+    <w:p>
+      <w:pPr>
+        <w:rPr/>
+      </w:pPr>
+      <w:r>
+        <w:rPr>
+          <w:rtl w:val="0"/>
+        </w:rPr>
+        <w:t xml:space="preserve">Quando falamos de encapsulamento, precisamos entender três conceitos importantes de POO, e como esses conceitos são aplicados no Python. Em POO podemos ter atributos e métodos de um objeto classificados de acordo com sua visibilidade e acessibilidade em:</w:t>
+      </w:r>
+    </w:p>
+    <w:p>
+      <w:pPr>
+        <w:rPr/>
+      </w:pPr>
+      <w:r>
+        <w:rPr>
+          <w:rtl w:val="0"/>
+        </w:rPr>
+      </w:r>
+    </w:p>
+    <w:p>
+      <w:pPr>
+        <w:numPr>
+          <w:ilvl w:val="0"/>
+          <w:numId w:val="18"/>
+        </w:numPr>
+        <w:ind w:left="720" w:hanging="360"/>
+        <w:rPr>
+          <w:u w:val="none"/>
+        </w:rPr>
+      </w:pPr>
+      <w:r>
+        <w:rPr>
+          <w:rtl w:val="0"/>
+        </w:rPr>
+        <w:t xml:space="preserve">Públicos: são aqueles que podem ser acessados diretamente por qualquer parte da aplicação com acesso ao objeto em si. No diagrama de classes da UML, são marcados precedidos do sinal +.</w:t>
+      </w:r>
+    </w:p>
+    <w:p>
+      <w:pPr>
+        <w:numPr>
+          <w:ilvl w:val="0"/>
+          <w:numId w:val="18"/>
+        </w:numPr>
+        <w:ind w:left="720" w:hanging="360"/>
+        <w:rPr>
+          <w:u w:val="none"/>
+        </w:rPr>
+      </w:pPr>
+      <w:r>
+        <w:rPr>
+          <w:rtl w:val="0"/>
+        </w:rPr>
+        <w:t xml:space="preserve">Protegidos: são aqueles que podem ser acessados apenas pelo próprio objeto e seus descendentes, isto é, objetos de classes que tenham estendido a classe original, através de herança. São indicados na UML pelo sinal de # e falaremos mais a respeito deles no capítulo sobre herança.</w:t>
+      </w:r>
+    </w:p>
+    <w:p>
+      <w:pPr>
+        <w:numPr>
+          <w:ilvl w:val="0"/>
+          <w:numId w:val="18"/>
+        </w:numPr>
+        <w:ind w:left="720" w:hanging="360"/>
+        <w:rPr>
+          <w:u w:val="none"/>
+        </w:rPr>
+      </w:pPr>
+      <w:r>
+        <w:rPr>
+          <w:rtl w:val="0"/>
+        </w:rPr>
+        <w:t xml:space="preserve">Privados: são aqueles que só podem ser acessados pelo próprio objeto e por mais nenhuma outra parte da aplicação ou programa. Indicados na UML por -.</w:t>
+      </w:r>
+    </w:p>
+    <w:p>
+      <w:pPr>
+        <w:rPr/>
+      </w:pPr>
+      <w:r>
+        <w:rPr>
+          <w:rtl w:val="0"/>
+        </w:rPr>
+      </w:r>
+    </w:p>
+    <w:p>
+      <w:pPr>
+        <w:rPr/>
+      </w:pPr>
+      <w:r>
+        <w:rPr>
+          <w:rtl w:val="0"/>
+        </w:rPr>
+        <w:t xml:space="preserve">Cada linguagem implementa estes conceitos de uma maneira diferente, havendo pontos positivos e negativos em todas elas. No caso do Python, tais conceitos não são impostos pela linguagem, isto é, todos os atributos e métodos de um objeto estão sempre visíveis e acessíveis. Mas isso não significa que não seja possível utilizar tais conceitos a nosso favor em Python.</w:t>
+      </w:r>
+    </w:p>
+    <w:p>
+      <w:pPr>
+        <w:rPr/>
+      </w:pPr>
+      <w:r>
+        <w:rPr>
+          <w:rtl w:val="0"/>
+        </w:rPr>
+      </w:r>
+    </w:p>
+    <w:p>
+      <w:pPr>
+        <w:rPr/>
+      </w:pPr>
+      <w:r>
+        <w:rPr>
+          <w:rtl w:val="0"/>
+        </w:rPr>
+        <w:t xml:space="preserve">A PEP8 não utiliza a nomenclatura padrão vista acima, classificando os atributos e métodos apenas em públicos e não-públicos, mas isso não significa que os conceitos não possam ser aplicados ao design das nossas classes. Portanto a recomendação para nomear os atributos e métodos é:</w:t>
+      </w:r>
+    </w:p>
+    <w:p>
+      <w:pPr>
+        <w:rPr/>
+      </w:pPr>
+      <w:r>
+        <w:rPr>
+          <w:rtl w:val="0"/>
+        </w:rPr>
+      </w:r>
+    </w:p>
+    <w:p>
+      <w:pPr>
+        <w:numPr>
+          <w:ilvl w:val="0"/>
+          <w:numId w:val="19"/>
+        </w:numPr>
+        <w:ind w:left="720" w:hanging="360"/>
+        <w:rPr>
+          <w:u w:val="none"/>
+        </w:rPr>
+      </w:pPr>
+      <w:r>
+        <w:rPr>
+          <w:rtl w:val="0"/>
+        </w:rPr>
+        <w:t xml:space="preserve">Públicos: seguem a mesma regra para nomenclatura de variáveis e funções letras_minusculas_separadas_por_sublinhado.</w:t>
+      </w:r>
+    </w:p>
+    <w:p>
+      <w:pPr>
+        <w:numPr>
+          <w:ilvl w:val="0"/>
+          <w:numId w:val="19"/>
+        </w:numPr>
+        <w:ind w:left="720" w:hanging="360"/>
       </w:pPr>
       <w:r>
         <w:rPr>
@@ -18542,7 +19102,7 @@
       <w:pPr>
         <w:numPr>
           <w:ilvl w:val="1"/>
-          <w:numId w:val="14"/>
+          <w:numId w:val="19"/>
         </w:numPr>
         <w:ind w:left="1440" w:hanging="360"/>
       </w:pPr>
@@ -18557,7 +19117,7 @@
       <w:pPr>
         <w:numPr>
           <w:ilvl w:val="1"/>
-          <w:numId w:val="14"/>
+          <w:numId w:val="19"/>
         </w:numPr>
         <w:ind w:left="1440" w:hanging="360"/>
       </w:pPr>
@@ -18768,12 +19328,12 @@
           <wp:inline distB="114300" distT="114300" distL="114300" distR="114300">
             <wp:extent cx="4373518" cy="2690813"/>
             <wp:effectExtent b="0" l="0" r="0" t="0"/>
-            <wp:docPr id="9" name="image3.png"/>
+            <wp:docPr id="9" name="image10.png"/>
             <a:graphic>
               <a:graphicData uri="http://schemas.openxmlformats.org/drawingml/2006/picture">
                 <pic:pic>
                   <pic:nvPicPr>
-                    <pic:cNvPr id="0" name="image3.png"/>
+                    <pic:cNvPr id="0" name="image10.png"/>
                     <pic:cNvPicPr preferRelativeResize="0"/>
                   </pic:nvPicPr>
                   <pic:blipFill>
@@ -19111,14 +19671,14 @@
         <w:rPr/>
         <w:drawing>
           <wp:inline distB="114300" distT="114300" distL="114300" distR="114300">
-            <wp:extent cx="4719638" cy="2933386"/>
+            <wp:extent cx="3806663" cy="2363815"/>
             <wp:effectExtent b="0" l="0" r="0" t="0"/>
-            <wp:docPr id="2" name="image9.png"/>
+            <wp:docPr id="2" name="image5.png"/>
             <a:graphic>
               <a:graphicData uri="http://schemas.openxmlformats.org/drawingml/2006/picture">
                 <pic:pic>
                   <pic:nvPicPr>
-                    <pic:cNvPr id="0" name="image9.png"/>
+                    <pic:cNvPr id="0" name="image5.png"/>
                     <pic:cNvPicPr preferRelativeResize="0"/>
                   </pic:nvPicPr>
                   <pic:blipFill>
@@ -19131,7 +19691,7 @@
                   <pic:spPr>
                     <a:xfrm>
                       <a:off x="0" y="0"/>
-                      <a:ext cx="4719638" cy="2933386"/>
+                      <a:ext cx="3806663" cy="2363815"/>
                     </a:xfrm>
                     <a:prstGeom prst="rect"/>
                     <a:ln/>
@@ -19156,337 +19716,690 @@
         <w:rPr>
           <w:rtl w:val="0"/>
         </w:rPr>
-      </w:r>
-    </w:p>
-    <w:p>
-      <w:pPr>
-        <w:rPr/>
-      </w:pPr>
-      <w:r>
-        <w:rPr>
-          <w:rtl w:val="0"/>
-        </w:rPr>
-      </w:r>
-    </w:p>
-    <w:p>
-      <w:pPr>
-        <w:rPr/>
-      </w:pPr>
-      <w:r>
-        <w:rPr>
-          <w:rtl w:val="0"/>
-        </w:rPr>
-      </w:r>
-    </w:p>
-    <w:p>
-      <w:pPr>
-        <w:rPr/>
-      </w:pPr>
-      <w:r>
-        <w:rPr>
-          <w:rtl w:val="0"/>
-        </w:rPr>
-      </w:r>
-    </w:p>
-    <w:p>
-      <w:pPr>
-        <w:rPr/>
-      </w:pPr>
-      <w:r>
-        <w:rPr>
-          <w:rtl w:val="0"/>
-        </w:rPr>
-      </w:r>
-    </w:p>
-    <w:p>
-      <w:pPr>
-        <w:rPr/>
-      </w:pPr>
-      <w:r>
-        <w:rPr>
-          <w:rtl w:val="0"/>
-        </w:rPr>
-      </w:r>
-    </w:p>
-    <w:p>
-      <w:pPr>
-        <w:ind w:left="0" w:firstLine="0"/>
-        <w:rPr/>
-      </w:pPr>
-      <w:r>
-        <w:rPr>
-          <w:rtl w:val="0"/>
-        </w:rPr>
-      </w:r>
-    </w:p>
-    <w:p>
-      <w:pPr>
-        <w:rPr/>
-      </w:pPr>
-      <w:r>
-        <w:rPr>
-          <w:rtl w:val="0"/>
-        </w:rPr>
-      </w:r>
-    </w:p>
-    <w:p>
-      <w:pPr>
-        <w:rPr/>
-      </w:pPr>
-      <w:r>
-        <w:rPr>
-          <w:rtl w:val="0"/>
-        </w:rPr>
-      </w:r>
-    </w:p>
-    <w:p>
-      <w:pPr>
-        <w:rPr/>
-      </w:pPr>
-      <w:r>
-        <w:rPr>
-          <w:rtl w:val="0"/>
-        </w:rPr>
-      </w:r>
-    </w:p>
-    <w:p>
-      <w:pPr>
-        <w:rPr/>
-      </w:pPr>
-      <w:r>
-        <w:rPr>
-          <w:rtl w:val="0"/>
-        </w:rPr>
-      </w:r>
-    </w:p>
-    <w:p>
-      <w:pPr>
-        <w:rPr/>
-      </w:pPr>
-      <w:r>
-        <w:rPr>
-          <w:rtl w:val="0"/>
-        </w:rPr>
-      </w:r>
-    </w:p>
-    <w:p>
-      <w:pPr>
-        <w:rPr/>
-      </w:pPr>
-      <w:r>
-        <w:rPr>
-          <w:rtl w:val="0"/>
-        </w:rPr>
-      </w:r>
-    </w:p>
-    <w:p>
-      <w:pPr>
-        <w:rPr/>
-      </w:pPr>
-      <w:r>
-        <w:rPr>
-          <w:rtl w:val="0"/>
-        </w:rPr>
-      </w:r>
-    </w:p>
-    <w:p>
-      <w:pPr>
-        <w:rPr/>
-      </w:pPr>
-      <w:r>
-        <w:rPr>
-          <w:rtl w:val="0"/>
-        </w:rPr>
-      </w:r>
-    </w:p>
-    <w:p>
-      <w:pPr>
-        <w:rPr/>
-      </w:pPr>
-      <w:r>
-        <w:rPr>
-          <w:rtl w:val="0"/>
-        </w:rPr>
-      </w:r>
-    </w:p>
-    <w:p>
-      <w:pPr>
-        <w:rPr/>
-      </w:pPr>
-      <w:r>
-        <w:rPr>
-          <w:rtl w:val="0"/>
-        </w:rPr>
-      </w:r>
-    </w:p>
-    <w:p>
-      <w:pPr>
-        <w:rPr/>
-      </w:pPr>
-      <w:r>
-        <w:rPr>
-          <w:rtl w:val="0"/>
-        </w:rPr>
-      </w:r>
-    </w:p>
-    <w:p>
-      <w:pPr>
-        <w:rPr/>
-      </w:pPr>
-      <w:r>
-        <w:rPr>
-          <w:rtl w:val="0"/>
-        </w:rPr>
-      </w:r>
-    </w:p>
-    <w:p>
-      <w:pPr>
-        <w:rPr/>
-      </w:pPr>
-      <w:r>
-        <w:rPr>
-          <w:rtl w:val="0"/>
-        </w:rPr>
-      </w:r>
-    </w:p>
-    <w:p>
-      <w:pPr>
-        <w:rPr/>
-      </w:pPr>
-      <w:r>
-        <w:rPr>
-          <w:rtl w:val="0"/>
-        </w:rPr>
-      </w:r>
-    </w:p>
-    <w:p>
-      <w:pPr>
-        <w:rPr/>
-      </w:pPr>
-      <w:r>
-        <w:rPr>
-          <w:rtl w:val="0"/>
-        </w:rPr>
-      </w:r>
-    </w:p>
-    <w:p>
-      <w:pPr>
-        <w:rPr/>
-      </w:pPr>
-      <w:r>
-        <w:rPr>
-          <w:rtl w:val="0"/>
-        </w:rPr>
-      </w:r>
-    </w:p>
-    <w:p>
-      <w:pPr>
-        <w:rPr/>
-      </w:pPr>
-      <w:r>
-        <w:rPr>
-          <w:rtl w:val="0"/>
-        </w:rPr>
-      </w:r>
-    </w:p>
-    <w:p>
-      <w:pPr>
-        <w:rPr/>
-      </w:pPr>
-      <w:r>
-        <w:rPr>
-          <w:rtl w:val="0"/>
-        </w:rPr>
-      </w:r>
-    </w:p>
-    <w:p>
-      <w:pPr>
-        <w:rPr/>
-      </w:pPr>
-      <w:r>
-        <w:rPr>
-          <w:rtl w:val="0"/>
-        </w:rPr>
-      </w:r>
-    </w:p>
-    <w:p>
-      <w:pPr>
-        <w:rPr/>
-      </w:pPr>
-      <w:r>
-        <w:rPr>
-          <w:rtl w:val="0"/>
-        </w:rPr>
-      </w:r>
-    </w:p>
-    <w:p>
-      <w:pPr>
-        <w:rPr/>
-      </w:pPr>
-      <w:r>
-        <w:rPr>
-          <w:rtl w:val="0"/>
-        </w:rPr>
-      </w:r>
-    </w:p>
-    <w:p>
-      <w:pPr>
-        <w:rPr/>
-      </w:pPr>
-      <w:r>
-        <w:rPr>
-          <w:rtl w:val="0"/>
-        </w:rPr>
-      </w:r>
-    </w:p>
-    <w:p>
-      <w:pPr>
-        <w:rPr/>
-      </w:pPr>
-      <w:r>
-        <w:rPr>
-          <w:rtl w:val="0"/>
-        </w:rPr>
-      </w:r>
-    </w:p>
-    <w:p>
-      <w:pPr>
-        <w:rPr/>
-      </w:pPr>
-      <w:r>
-        <w:rPr>
-          <w:rtl w:val="0"/>
-        </w:rPr>
-      </w:r>
-    </w:p>
-    <w:p>
-      <w:pPr>
-        <w:rPr/>
-      </w:pPr>
-      <w:r>
-        <w:rPr>
-          <w:rtl w:val="0"/>
-        </w:rPr>
-      </w:r>
-    </w:p>
-    <w:p>
-      <w:pPr>
-        <w:rPr/>
-      </w:pPr>
-      <w:r>
-        <w:rPr>
-          <w:rtl w:val="0"/>
-        </w:rPr>
-      </w:r>
-    </w:p>
-    <w:p>
-      <w:pPr>
-        <w:rPr/>
-      </w:pPr>
-      <w:r>
-        <w:rPr>
-          <w:rtl w:val="0"/>
-        </w:rPr>
+        <w:t xml:space="preserve">A principal vantagem de se fazer isso é que agora o acesso, tanto para escrita quanto para leitura, é feito por um método, no qual podemos introduzir qualquer lógica que seja necessária para validar as ações sendo feitas. Por exemplo, em set_preco, poderíamos antes de alterar o atributo de preço, verificar se o funcionário que está logado no sistema atualmente tem a permissão para fazer isso, ou então pedir que seja entrada uma senha para continuar com a operação. Um exemplo de código ilustrativo de tal verificação é:</w:t>
+      </w:r>
+    </w:p>
+    <w:p>
+      <w:pPr>
+        <w:rPr/>
+      </w:pPr>
+      <w:r>
+        <w:rPr>
+          <w:rtl w:val="0"/>
+        </w:rPr>
+        <w:t xml:space="preserve">from modulo_validacao import valida_autorizacao</w:t>
+      </w:r>
+    </w:p>
+    <w:p>
+      <w:pPr>
+        <w:rPr/>
+      </w:pPr>
+      <w:r>
+        <w:rPr>
+          <w:rtl w:val="0"/>
+        </w:rPr>
+      </w:r>
+    </w:p>
+    <w:p>
+      <w:pPr>
+        <w:rPr/>
+      </w:pPr>
+      <w:r>
+        <w:rPr>
+          <w:rtl w:val="0"/>
+        </w:rPr>
+        <w:t xml:space="preserve">code:</w:t>
+      </w:r>
+    </w:p>
+    <w:p>
+      <w:pPr>
+        <w:rPr/>
+      </w:pPr>
+      <w:r>
+        <w:rPr>
+          <w:rtl w:val="0"/>
+        </w:rPr>
+        <w:t xml:space="preserve">class TV:</w:t>
+      </w:r>
+    </w:p>
+    <w:p>
+      <w:pPr>
+        <w:rPr/>
+      </w:pPr>
+      <w:r>
+        <w:rPr>
+          <w:rtl w:val="0"/>
+        </w:rPr>
+        <w:t xml:space="preserve">    # restante do código sem alterações</w:t>
+      </w:r>
+    </w:p>
+    <w:p>
+      <w:pPr>
+        <w:rPr/>
+      </w:pPr>
+      <w:r>
+        <w:rPr>
+          <w:rtl w:val="0"/>
+        </w:rPr>
+      </w:r>
+    </w:p>
+    <w:p>
+      <w:pPr>
+        <w:rPr/>
+      </w:pPr>
+      <w:r>
+        <w:rPr>
+          <w:rtl w:val="0"/>
+        </w:rPr>
+        <w:t xml:space="preserve">    def set_preco(self, novo_preco):</w:t>
+      </w:r>
+    </w:p>
+    <w:p>
+      <w:pPr>
+        <w:rPr/>
+      </w:pPr>
+      <w:r>
+        <w:rPr>
+          <w:rtl w:val="0"/>
+        </w:rPr>
+        <w:t xml:space="preserve">        senha = input('Digite a senha de autorização: ')</w:t>
+      </w:r>
+    </w:p>
+    <w:p>
+      <w:pPr>
+        <w:rPr/>
+      </w:pPr>
+      <w:r>
+        <w:rPr>
+          <w:rtl w:val="0"/>
+        </w:rPr>
+        <w:t xml:space="preserve">        if not valida_autorizacao(senha):</w:t>
+      </w:r>
+    </w:p>
+    <w:p>
+      <w:pPr>
+        <w:rPr/>
+      </w:pPr>
+      <w:r>
+        <w:rPr>
+          <w:rtl w:val="0"/>
+        </w:rPr>
+        <w:t xml:space="preserve">            return</w:t>
+      </w:r>
+    </w:p>
+    <w:p>
+      <w:pPr>
+        <w:rPr/>
+      </w:pPr>
+      <w:r>
+        <w:rPr>
+          <w:rtl w:val="0"/>
+        </w:rPr>
+        <w:t xml:space="preserve">        self.__preco = novo_preco</w:t>
+      </w:r>
+    </w:p>
+    <w:p>
+      <w:pPr>
+        <w:rPr/>
+      </w:pPr>
+      <w:r>
+        <w:rPr>
+          <w:rtl w:val="0"/>
+        </w:rPr>
+      </w:r>
+    </w:p>
+    <w:p>
+      <w:pPr>
+        <w:rPr/>
+      </w:pPr>
+      <w:r>
+        <w:rPr>
+          <w:rtl w:val="0"/>
+        </w:rPr>
+        <w:t xml:space="preserve">Dessa forma, estamos colocando uma camada extra de proteção na alteração do preço. Agora apenas os funcionários que possuírem uma senha de autorização para editar os preços das TVs poderão fazê-lo. Esse é o conceito de encapsulamento, o acesso a um atributo está encapsulado dentro de métodos que o protegem.</w:t>
+      </w:r>
+    </w:p>
+    <w:p>
+      <w:pPr>
+        <w:rPr/>
+      </w:pPr>
+      <w:r>
+        <w:rPr>
+          <w:rtl w:val="0"/>
+        </w:rPr>
+      </w:r>
+    </w:p>
+    <w:p>
+      <w:pPr>
+        <w:pStyle w:val="Heading3"/>
+        <w:rPr/>
+      </w:pPr>
+      <w:bookmarkStart w:colFirst="0" w:colLast="0" w:name="_6axcut9ttz0e" w:id="68"/>
+      <w:bookmarkEnd w:id="68"/>
+      <w:r>
+        <w:rPr>
+          <w:rtl w:val="0"/>
+        </w:rPr>
+        <w:t xml:space="preserve">Utilizando os decoradores @property e @property.setter</w:t>
+      </w:r>
+    </w:p>
+    <w:p>
+      <w:pPr>
+        <w:rPr/>
+      </w:pPr>
+      <w:r>
+        <w:rPr>
+          <w:rtl w:val="0"/>
+        </w:rPr>
+      </w:r>
+    </w:p>
+    <w:p>
+      <w:pPr>
+        <w:rPr/>
+      </w:pPr>
+      <w:r>
+        <w:rPr>
+          <w:rtl w:val="0"/>
+        </w:rPr>
+        <w:t xml:space="preserve">Na criação dos getters e setters tradicionais, como vimos acima, precisamos alterar um código que já fazia uso do nosso atributo público preco para uma chamada de método. No entanto, o Python possui uma forma mais natural de criarmos getters e setters, que facilitam o acesso dos atributos pelos clientes da nossa classe ao mesmo tempo que permitem as verificações que fizemos ao criar os métodos tradicionais.</w:t>
+      </w:r>
+    </w:p>
+    <w:p>
+      <w:pPr>
+        <w:rPr/>
+      </w:pPr>
+      <w:r>
+        <w:rPr>
+          <w:rtl w:val="0"/>
+        </w:rPr>
+      </w:r>
+    </w:p>
+    <w:p>
+      <w:pPr>
+        <w:rPr/>
+      </w:pPr>
+      <w:r>
+        <w:rPr>
+          <w:rtl w:val="0"/>
+        </w:rPr>
+        <w:t xml:space="preserve">Isto é feito através de um decorador chamado property. Veremos em mais detalhes o que são decoradores mais pra frente no curso, por hora é suficiente entender que são funções especiais que podemos usar para decorar nossos métodos, fornecendo-lhes uma funcionalidade extra. E aplicamos um decorador colocando-o, precedido do símbolo @, na linha imediatamente anterior à definição do método. </w:t>
+      </w:r>
+    </w:p>
+    <w:p>
+      <w:pPr>
+        <w:rPr/>
+      </w:pPr>
+      <w:r>
+        <w:rPr>
+          <w:rtl w:val="0"/>
+        </w:rPr>
+      </w:r>
+    </w:p>
+    <w:p>
+      <w:pPr>
+        <w:rPr/>
+      </w:pPr>
+      <w:r>
+        <w:rPr>
+          <w:rtl w:val="0"/>
+        </w:rPr>
+        <w:t xml:space="preserve">Ao decorarmos um método com o decorador property, estamos criando um getter. O Python irá criar um identificador público com o mesmo nome do método, que funcionará como um atributo padrão para o mundo exterior ao objeto, e toda vez que o atributo público for acessado, por baixo dos panos o Python irá chamar o método associado a ele pelo decorador property.</w:t>
+      </w:r>
+    </w:p>
+    <w:p>
+      <w:pPr>
+        <w:rPr/>
+      </w:pPr>
+      <w:r>
+        <w:rPr>
+          <w:rtl w:val="0"/>
+        </w:rPr>
+      </w:r>
+    </w:p>
+    <w:p>
+      <w:pPr>
+        <w:rPr/>
+      </w:pPr>
+      <w:r>
+        <w:rPr>
+          <w:rtl w:val="0"/>
+        </w:rPr>
+        <w:t xml:space="preserve">Para criar um setter, devemos decorar o método do setter com o decorador &lt;nome&gt;.setter, onde &lt;nome&gt; deve ser o nome público criado pelo decorador property. Com isso, toda vez que um valor for atribuído ao atributo público criado pelo Python, ele irá repassar esse valor para o método associado ao setter.</w:t>
+      </w:r>
+    </w:p>
+    <w:p>
+      <w:pPr>
+        <w:ind w:left="1440" w:firstLine="0"/>
+        <w:rPr/>
+      </w:pPr>
+      <w:r>
+        <w:rPr>
+          <w:rtl w:val="0"/>
+        </w:rPr>
+      </w:r>
+    </w:p>
+    <w:p>
+      <w:pPr>
+        <w:ind w:left="2160" w:firstLine="0"/>
+        <w:rPr/>
+      </w:pPr>
+      <w:r>
+        <w:rPr>
+          <w:rtl w:val="0"/>
+        </w:rPr>
+        <w:t xml:space="preserve">Importante: para criar um setter, é obrigatório antes criar uma property. Mas é possível criar apenas a property, sem criar o setter associado a ela.</w:t>
+      </w:r>
+    </w:p>
+    <w:p>
+      <w:pPr>
+        <w:rPr/>
+      </w:pPr>
+      <w:r>
+        <w:rPr>
+          <w:rtl w:val="0"/>
+        </w:rPr>
+      </w:r>
+    </w:p>
+    <w:p>
+      <w:pPr>
+        <w:rPr/>
+      </w:pPr>
+      <w:r>
+        <w:rPr>
+          <w:rtl w:val="0"/>
+        </w:rPr>
+        <w:t xml:space="preserve">Vamos ver agora como ficaria o exemplo do preço utilizando estes decoradores. Para isso vamos voltar para o arquivo “classes.py” e alterar os métodos para:</w:t>
+      </w:r>
+    </w:p>
+    <w:p>
+      <w:pPr>
+        <w:rPr/>
+      </w:pPr>
+      <w:r>
+        <w:rPr>
+          <w:rtl w:val="0"/>
+        </w:rPr>
+      </w:r>
+    </w:p>
+    <w:p>
+      <w:pPr>
+        <w:rPr/>
+      </w:pPr>
+      <w:r>
+        <w:rPr>
+          <w:rtl w:val="0"/>
+        </w:rPr>
+        <w:t xml:space="preserve">code:</w:t>
+      </w:r>
+    </w:p>
+    <w:p>
+      <w:pPr>
+        <w:rPr/>
+      </w:pPr>
+      <w:r>
+        <w:rPr>
+          <w:rtl w:val="0"/>
+        </w:rPr>
+        <w:t xml:space="preserve">class TV:</w:t>
+      </w:r>
+    </w:p>
+    <w:p>
+      <w:pPr>
+        <w:rPr/>
+      </w:pPr>
+      <w:r>
+        <w:rPr>
+          <w:rtl w:val="0"/>
+        </w:rPr>
+        <w:t xml:space="preserve">    def __init__(self, tela, resolucao, fabricante, preco):</w:t>
+      </w:r>
+    </w:p>
+    <w:p>
+      <w:pPr>
+        <w:rPr/>
+      </w:pPr>
+      <w:r>
+        <w:rPr>
+          <w:rtl w:val="0"/>
+        </w:rPr>
+        <w:t xml:space="preserve">        self.__preco = preco</w:t>
+      </w:r>
+    </w:p>
+    <w:p>
+      <w:pPr>
+        <w:rPr/>
+      </w:pPr>
+      <w:r>
+        <w:rPr>
+          <w:rtl w:val="0"/>
+        </w:rPr>
+        <w:t xml:space="preserve">        ...  # demais atributos não são alterados</w:t>
+      </w:r>
+    </w:p>
+    <w:p>
+      <w:pPr>
+        <w:rPr/>
+      </w:pPr>
+      <w:r>
+        <w:rPr>
+          <w:rtl w:val="0"/>
+        </w:rPr>
+      </w:r>
+    </w:p>
+    <w:p>
+      <w:pPr>
+        <w:rPr/>
+      </w:pPr>
+      <w:r>
+        <w:rPr>
+          <w:rtl w:val="0"/>
+        </w:rPr>
+        <w:t xml:space="preserve">    @property</w:t>
+      </w:r>
+    </w:p>
+    <w:p>
+      <w:pPr>
+        <w:rPr/>
+      </w:pPr>
+      <w:r>
+        <w:rPr>
+          <w:rtl w:val="0"/>
+        </w:rPr>
+        <w:t xml:space="preserve">    def preco(self):</w:t>
+      </w:r>
+    </w:p>
+    <w:p>
+      <w:pPr>
+        <w:rPr/>
+      </w:pPr>
+      <w:r>
+        <w:rPr>
+          <w:rtl w:val="0"/>
+        </w:rPr>
+        <w:t xml:space="preserve">        return self.__preco</w:t>
+      </w:r>
+    </w:p>
+    <w:p>
+      <w:pPr>
+        <w:rPr/>
+      </w:pPr>
+      <w:r>
+        <w:rPr>
+          <w:rtl w:val="0"/>
+        </w:rPr>
+      </w:r>
+    </w:p>
+    <w:p>
+      <w:pPr>
+        <w:rPr/>
+      </w:pPr>
+      <w:r>
+        <w:rPr>
+          <w:rtl w:val="0"/>
+        </w:rPr>
+        <w:t xml:space="preserve">    @preco.setter</w:t>
+      </w:r>
+    </w:p>
+    <w:p>
+      <w:pPr>
+        <w:rPr/>
+      </w:pPr>
+      <w:r>
+        <w:rPr>
+          <w:rtl w:val="0"/>
+        </w:rPr>
+        <w:t xml:space="preserve">    def preco(self, novo_preco):</w:t>
+      </w:r>
+    </w:p>
+    <w:p>
+      <w:pPr>
+        <w:rPr/>
+      </w:pPr>
+      <w:r>
+        <w:rPr>
+          <w:rtl w:val="0"/>
+        </w:rPr>
+        <w:t xml:space="preserve">        self.__preco = novo_preco</w:t>
+      </w:r>
+    </w:p>
+    <w:p>
+      <w:pPr>
+        <w:rPr/>
+      </w:pPr>
+      <w:r>
+        <w:rPr>
+          <w:rtl w:val="0"/>
+        </w:rPr>
+      </w:r>
+    </w:p>
+    <w:p>
+      <w:pPr>
+        <w:rPr/>
+      </w:pPr>
+      <w:r>
+        <w:rPr>
+          <w:rtl w:val="0"/>
+        </w:rPr>
+        <w:t xml:space="preserve">Veja na Figura 5.9 abaixo o resultado da execução deste código no modo de depuração.</w:t>
+      </w:r>
+    </w:p>
+    <w:p>
+      <w:pPr>
+        <w:jc w:val="center"/>
+        <w:rPr/>
+      </w:pPr>
+      <w:r>
+        <w:rPr/>
+        <w:drawing>
+          <wp:inline distB="114300" distT="114300" distL="114300" distR="114300">
+            <wp:extent cx="3929063" cy="2419284"/>
+            <wp:effectExtent b="0" l="0" r="0" t="0"/>
+            <wp:docPr id="17" name="image20.png"/>
+            <a:graphic>
+              <a:graphicData uri="http://schemas.openxmlformats.org/drawingml/2006/picture">
+                <pic:pic>
+                  <pic:nvPicPr>
+                    <pic:cNvPr id="0" name="image20.png"/>
+                    <pic:cNvPicPr preferRelativeResize="0"/>
+                  </pic:nvPicPr>
+                  <pic:blipFill>
+                    <a:blip r:embed="rId40"/>
+                    <a:srcRect b="0" l="0" r="0" t="0"/>
+                    <a:stretch>
+                      <a:fillRect/>
+                    </a:stretch>
+                  </pic:blipFill>
+                  <pic:spPr>
+                    <a:xfrm>
+                      <a:off x="0" y="0"/>
+                      <a:ext cx="3929063" cy="2419284"/>
+                    </a:xfrm>
+                    <a:prstGeom prst="rect"/>
+                    <a:ln/>
+                  </pic:spPr>
+                </pic:pic>
+              </a:graphicData>
+            </a:graphic>
+          </wp:inline>
+        </w:drawing>
+      </w:r>
+      <w:r>
+        <w:rPr>
+          <w:rtl w:val="0"/>
+        </w:rPr>
+      </w:r>
+    </w:p>
+    <w:p>
+      <w:pPr>
+        <w:rPr/>
+      </w:pPr>
+      <w:r>
+        <w:rPr>
+          <w:rtl w:val="0"/>
+        </w:rPr>
+        <w:t xml:space="preserve">Pontos importantes a se observar:</w:t>
+      </w:r>
+    </w:p>
+    <w:p>
+      <w:pPr>
+        <w:numPr>
+          <w:ilvl w:val="0"/>
+          <w:numId w:val="9"/>
+        </w:numPr>
+        <w:ind w:left="720" w:hanging="360"/>
+        <w:rPr>
+          <w:u w:val="none"/>
+        </w:rPr>
+      </w:pPr>
+      <w:r>
+        <w:rPr>
+          <w:rtl w:val="0"/>
+        </w:rPr>
+        <w:t xml:space="preserve">Na criação da property:</w:t>
+      </w:r>
+    </w:p>
+    <w:p>
+      <w:pPr>
+        <w:numPr>
+          <w:ilvl w:val="1"/>
+          <w:numId w:val="9"/>
+        </w:numPr>
+        <w:ind w:left="1440" w:hanging="360"/>
+        <w:rPr>
+          <w:u w:val="none"/>
+        </w:rPr>
+      </w:pPr>
+      <w:r>
+        <w:rPr>
+          <w:rtl w:val="0"/>
+        </w:rPr>
+        <w:t xml:space="preserve">Podemos escolher o nome que quisermos para o método, e ele será adotado como o nome do atributo que será exposto publicamente;</w:t>
+      </w:r>
+    </w:p>
+    <w:p>
+      <w:pPr>
+        <w:numPr>
+          <w:ilvl w:val="1"/>
+          <w:numId w:val="9"/>
+        </w:numPr>
+        <w:ind w:left="1440" w:hanging="360"/>
+        <w:rPr>
+          <w:u w:val="none"/>
+        </w:rPr>
+      </w:pPr>
+      <w:r>
+        <w:rPr>
+          <w:rtl w:val="0"/>
+        </w:rPr>
+        <w:t xml:space="preserve">No interior do método decorado com @property, não podemos jamais acessar o atributo público que ela cria, pois isso irá criar uma recursão infinita, e o programa não irá funcionar. No exemplo acima, no interior do método preco() definido na linha 11, é proibido acessar o atributo self.preco;</w:t>
+      </w:r>
+    </w:p>
+    <w:p>
+      <w:pPr>
+        <w:numPr>
+          <w:ilvl w:val="1"/>
+          <w:numId w:val="9"/>
+        </w:numPr>
+        <w:ind w:left="1440" w:hanging="360"/>
+        <w:rPr>
+          <w:u w:val="none"/>
+        </w:rPr>
+      </w:pPr>
+      <w:r>
+        <w:rPr>
+          <w:rtl w:val="0"/>
+        </w:rPr>
+        <w:t xml:space="preserve">Esse método pode conter verificações, se necessário, mas o mais comum é apenas retornar o valor do respectivo atributo não-público. </w:t>
+      </w:r>
+    </w:p>
+    <w:p>
+      <w:pPr>
+        <w:numPr>
+          <w:ilvl w:val="0"/>
+          <w:numId w:val="9"/>
+        </w:numPr>
+        <w:ind w:left="720" w:hanging="360"/>
+        <w:rPr>
+          <w:u w:val="none"/>
+        </w:rPr>
+      </w:pPr>
+      <w:r>
+        <w:rPr>
+          <w:rtl w:val="0"/>
+        </w:rPr>
+        <w:t xml:space="preserve">Na criação do setter, que é opcional, devemos:</w:t>
+      </w:r>
+    </w:p>
+    <w:p>
+      <w:pPr>
+        <w:numPr>
+          <w:ilvl w:val="1"/>
+          <w:numId w:val="9"/>
+        </w:numPr>
+        <w:ind w:left="1440" w:hanging="360"/>
+        <w:rPr>
+          <w:u w:val="none"/>
+        </w:rPr>
+      </w:pPr>
+      <w:r>
+        <w:rPr>
+          <w:rtl w:val="0"/>
+        </w:rPr>
+        <w:t xml:space="preserve">Sempre usar o mesmo nome criado pela property;</w:t>
+      </w:r>
+    </w:p>
+    <w:p>
+      <w:pPr>
+        <w:numPr>
+          <w:ilvl w:val="1"/>
+          <w:numId w:val="9"/>
+        </w:numPr>
+        <w:ind w:left="1440" w:hanging="360"/>
+        <w:rPr>
+          <w:u w:val="none"/>
+        </w:rPr>
+      </w:pPr>
+      <w:r>
+        <w:rPr>
+          <w:rtl w:val="0"/>
+        </w:rPr>
+        <w:t xml:space="preserve">Sempre receber um único parâmetro, além do self que o Python automaticamente injeta em todos os métodos. O nome desse parâmetro não importa, basta usar o mesmo nome dentro do método, portanto escolha um nome representativo;</w:t>
+      </w:r>
+    </w:p>
+    <w:p>
+      <w:pPr>
+        <w:numPr>
+          <w:ilvl w:val="1"/>
+          <w:numId w:val="9"/>
+        </w:numPr>
+        <w:ind w:left="1440" w:hanging="360"/>
+        <w:rPr>
+          <w:u w:val="none"/>
+        </w:rPr>
+      </w:pPr>
+      <w:r>
+        <w:rPr>
+          <w:rtl w:val="0"/>
+        </w:rPr>
+        <w:t xml:space="preserve">Em geral, esse método não possui retorno de valor, e é comum realizarmos verificações antes de alterarmos de fato o valor do respectivo atributo não-público, sendo também comum haver um retorno antecipado (vazio) quando alguma validação falha.</w:t>
+      </w:r>
+    </w:p>
+    <w:p>
+      <w:pPr>
+        <w:numPr>
+          <w:ilvl w:val="0"/>
+          <w:numId w:val="9"/>
+        </w:numPr>
+        <w:ind w:left="720" w:hanging="360"/>
+        <w:rPr>
+          <w:u w:val="none"/>
+        </w:rPr>
+      </w:pPr>
+      <w:r>
+        <w:rPr>
+          <w:rtl w:val="0"/>
+        </w:rPr>
+        <w:t xml:space="preserve">Este atributo criado pela property será usado pelos clientes da classe (demais módulos da nossa aplicação) como se fosse um atributo padrão, sem que eles tenham conhecimento da implementação por trás. Portanto, não devemos implementar métodos que tenham um alto custo computacional ou que levem muito tempo para serem processados. Se for este o caso, evite usar uma property/setter e crie um método tradicional para alterar o atributo não-público, pois ao utilizar o setter, os clientes da classe estarão esperando interagir com um atributo de dados, cujo acesso é extremamente rápido e de baixo custo computacional.</w:t>
       </w:r>
     </w:p>
     <w:p>
@@ -20928,8 +21841,8 @@
   <w:abstractNum w:abstractNumId="11">
     <w:lvl w:ilvl="0">
       <w:start w:val="1"/>
-      <w:numFmt w:val="bullet"/>
-      <w:lvlText w:val="●"/>
+      <w:numFmt w:val="decimal"/>
+      <w:lvlText w:val="%1)"/>
       <w:lvlJc w:val="left"/>
       <w:pPr>
         <w:ind w:left="720" w:hanging="360"/>
@@ -20940,8 +21853,8 @@
     </w:lvl>
     <w:lvl w:ilvl="1">
       <w:start w:val="1"/>
-      <w:numFmt w:val="bullet"/>
-      <w:lvlText w:val="○"/>
+      <w:numFmt w:val="lowerLetter"/>
+      <w:lvlText w:val="%2)"/>
       <w:lvlJc w:val="left"/>
       <w:pPr>
         <w:ind w:left="1440" w:hanging="360"/>
@@ -20952,9 +21865,9 @@
     </w:lvl>
     <w:lvl w:ilvl="2">
       <w:start w:val="1"/>
-      <w:numFmt w:val="bullet"/>
-      <w:lvlText w:val="■"/>
-      <w:lvlJc w:val="left"/>
+      <w:numFmt w:val="lowerRoman"/>
+      <w:lvlText w:val="%3)"/>
+      <w:lvlJc w:val="right"/>
       <w:pPr>
         <w:ind w:left="2160" w:hanging="360"/>
       </w:pPr>
@@ -20964,8 +21877,8 @@
     </w:lvl>
     <w:lvl w:ilvl="3">
       <w:start w:val="1"/>
-      <w:numFmt w:val="bullet"/>
-      <w:lvlText w:val="●"/>
+      <w:numFmt w:val="decimal"/>
+      <w:lvlText w:val="(%4)"/>
       <w:lvlJc w:val="left"/>
       <w:pPr>
         <w:ind w:left="2880" w:hanging="360"/>
@@ -20976,8 +21889,8 @@
     </w:lvl>
     <w:lvl w:ilvl="4">
       <w:start w:val="1"/>
-      <w:numFmt w:val="bullet"/>
-      <w:lvlText w:val="○"/>
+      <w:numFmt w:val="lowerLetter"/>
+      <w:lvlText w:val="(%5)"/>
       <w:lvlJc w:val="left"/>
       <w:pPr>
         <w:ind w:left="3600" w:hanging="360"/>
@@ -20988,9 +21901,9 @@
     </w:lvl>
     <w:lvl w:ilvl="5">
       <w:start w:val="1"/>
-      <w:numFmt w:val="bullet"/>
-      <w:lvlText w:val="■"/>
-      <w:lvlJc w:val="left"/>
+      <w:numFmt w:val="lowerRoman"/>
+      <w:lvlText w:val="(%6)"/>
+      <w:lvlJc w:val="right"/>
       <w:pPr>
         <w:ind w:left="4320" w:hanging="360"/>
       </w:pPr>
@@ -21000,8 +21913,8 @@
     </w:lvl>
     <w:lvl w:ilvl="6">
       <w:start w:val="1"/>
-      <w:numFmt w:val="bullet"/>
-      <w:lvlText w:val="●"/>
+      <w:numFmt w:val="decimal"/>
+      <w:lvlText w:val="%7."/>
       <w:lvlJc w:val="left"/>
       <w:pPr>
         <w:ind w:left="5040" w:hanging="360"/>
@@ -21012,8 +21925,8 @@
     </w:lvl>
     <w:lvl w:ilvl="7">
       <w:start w:val="1"/>
-      <w:numFmt w:val="bullet"/>
-      <w:lvlText w:val="○"/>
+      <w:numFmt w:val="lowerLetter"/>
+      <w:lvlText w:val="%8."/>
       <w:lvlJc w:val="left"/>
       <w:pPr>
         <w:ind w:left="5760" w:hanging="360"/>
@@ -21024,9 +21937,9 @@
     </w:lvl>
     <w:lvl w:ilvl="8">
       <w:start w:val="1"/>
-      <w:numFmt w:val="bullet"/>
-      <w:lvlText w:val="■"/>
-      <w:lvlJc w:val="left"/>
+      <w:numFmt w:val="lowerRoman"/>
+      <w:lvlText w:val="%9."/>
+      <w:lvlJc w:val="right"/>
       <w:pPr>
         <w:ind w:left="6480" w:hanging="360"/>
       </w:pPr>
@@ -21368,8 +22281,8 @@
   <w:abstractNum w:abstractNumId="15">
     <w:lvl w:ilvl="0">
       <w:start w:val="1"/>
-      <w:numFmt w:val="decimal"/>
-      <w:lvlText w:val="%1)"/>
+      <w:numFmt w:val="bullet"/>
+      <w:lvlText w:val="●"/>
       <w:lvlJc w:val="left"/>
       <w:pPr>
         <w:ind w:left="720" w:hanging="360"/>
@@ -21380,8 +22293,8 @@
     </w:lvl>
     <w:lvl w:ilvl="1">
       <w:start w:val="1"/>
-      <w:numFmt w:val="lowerLetter"/>
-      <w:lvlText w:val="%2)"/>
+      <w:numFmt w:val="bullet"/>
+      <w:lvlText w:val="○"/>
       <w:lvlJc w:val="left"/>
       <w:pPr>
         <w:ind w:left="1440" w:hanging="360"/>
@@ -21392,9 +22305,9 @@
     </w:lvl>
     <w:lvl w:ilvl="2">
       <w:start w:val="1"/>
-      <w:numFmt w:val="lowerRoman"/>
-      <w:lvlText w:val="%3)"/>
-      <w:lvlJc w:val="right"/>
+      <w:numFmt w:val="bullet"/>
+      <w:lvlText w:val="■"/>
+      <w:lvlJc w:val="left"/>
       <w:pPr>
         <w:ind w:left="2160" w:hanging="360"/>
       </w:pPr>
@@ -21404,8 +22317,8 @@
     </w:lvl>
     <w:lvl w:ilvl="3">
       <w:start w:val="1"/>
-      <w:numFmt w:val="decimal"/>
-      <w:lvlText w:val="(%4)"/>
+      <w:numFmt w:val="bullet"/>
+      <w:lvlText w:val="●"/>
       <w:lvlJc w:val="left"/>
       <w:pPr>
         <w:ind w:left="2880" w:hanging="360"/>
@@ -21416,8 +22329,8 @@
     </w:lvl>
     <w:lvl w:ilvl="4">
       <w:start w:val="1"/>
-      <w:numFmt w:val="lowerLetter"/>
-      <w:lvlText w:val="(%5)"/>
+      <w:numFmt w:val="bullet"/>
+      <w:lvlText w:val="○"/>
       <w:lvlJc w:val="left"/>
       <w:pPr>
         <w:ind w:left="3600" w:hanging="360"/>
@@ -21428,9 +22341,9 @@
     </w:lvl>
     <w:lvl w:ilvl="5">
       <w:start w:val="1"/>
-      <w:numFmt w:val="lowerRoman"/>
-      <w:lvlText w:val="(%6)"/>
-      <w:lvlJc w:val="right"/>
+      <w:numFmt w:val="bullet"/>
+      <w:lvlText w:val="■"/>
+      <w:lvlJc w:val="left"/>
       <w:pPr>
         <w:ind w:left="4320" w:hanging="360"/>
       </w:pPr>
@@ -21440,8 +22353,8 @@
     </w:lvl>
     <w:lvl w:ilvl="6">
       <w:start w:val="1"/>
-      <w:numFmt w:val="decimal"/>
-      <w:lvlText w:val="%7."/>
+      <w:numFmt w:val="bullet"/>
+      <w:lvlText w:val="●"/>
       <w:lvlJc w:val="left"/>
       <w:pPr>
         <w:ind w:left="5040" w:hanging="360"/>
@@ -21452,8 +22365,8 @@
     </w:lvl>
     <w:lvl w:ilvl="7">
       <w:start w:val="1"/>
-      <w:numFmt w:val="lowerLetter"/>
-      <w:lvlText w:val="%8."/>
+      <w:numFmt w:val="bullet"/>
+      <w:lvlText w:val="○"/>
       <w:lvlJc w:val="left"/>
       <w:pPr>
         <w:ind w:left="5760" w:hanging="360"/>
@@ -21464,9 +22377,9 @@
     </w:lvl>
     <w:lvl w:ilvl="8">
       <w:start w:val="1"/>
-      <w:numFmt w:val="lowerRoman"/>
-      <w:lvlText w:val="%9."/>
-      <w:lvlJc w:val="right"/>
+      <w:numFmt w:val="bullet"/>
+      <w:lvlText w:val="■"/>
+      <w:lvlJc w:val="left"/>
       <w:pPr>
         <w:ind w:left="6480" w:hanging="360"/>
       </w:pPr>
@@ -21478,8 +22391,8 @@
   <w:abstractNum w:abstractNumId="16">
     <w:lvl w:ilvl="0">
       <w:start w:val="1"/>
-      <w:numFmt w:val="decimal"/>
-      <w:lvlText w:val="%1)"/>
+      <w:numFmt w:val="bullet"/>
+      <w:lvlText w:val="●"/>
       <w:lvlJc w:val="left"/>
       <w:pPr>
         <w:ind w:left="720" w:hanging="360"/>
@@ -21490,8 +22403,8 @@
     </w:lvl>
     <w:lvl w:ilvl="1">
       <w:start w:val="1"/>
-      <w:numFmt w:val="lowerLetter"/>
-      <w:lvlText w:val="%2)"/>
+      <w:numFmt w:val="bullet"/>
+      <w:lvlText w:val="○"/>
       <w:lvlJc w:val="left"/>
       <w:pPr>
         <w:ind w:left="1440" w:hanging="360"/>
@@ -21502,9 +22415,9 @@
     </w:lvl>
     <w:lvl w:ilvl="2">
       <w:start w:val="1"/>
-      <w:numFmt w:val="lowerRoman"/>
-      <w:lvlText w:val="%3)"/>
-      <w:lvlJc w:val="right"/>
+      <w:numFmt w:val="bullet"/>
+      <w:lvlText w:val="■"/>
+      <w:lvlJc w:val="left"/>
       <w:pPr>
         <w:ind w:left="2160" w:hanging="360"/>
       </w:pPr>
@@ -21514,8 +22427,8 @@
     </w:lvl>
     <w:lvl w:ilvl="3">
       <w:start w:val="1"/>
-      <w:numFmt w:val="decimal"/>
-      <w:lvlText w:val="(%4)"/>
+      <w:numFmt w:val="bullet"/>
+      <w:lvlText w:val="●"/>
       <w:lvlJc w:val="left"/>
       <w:pPr>
         <w:ind w:left="2880" w:hanging="360"/>
@@ -21526,8 +22439,8 @@
     </w:lvl>
     <w:lvl w:ilvl="4">
       <w:start w:val="1"/>
-      <w:numFmt w:val="lowerLetter"/>
-      <w:lvlText w:val="(%5)"/>
+      <w:numFmt w:val="bullet"/>
+      <w:lvlText w:val="○"/>
       <w:lvlJc w:val="left"/>
       <w:pPr>
         <w:ind w:left="3600" w:hanging="360"/>
@@ -21538,9 +22451,9 @@
     </w:lvl>
     <w:lvl w:ilvl="5">
       <w:start w:val="1"/>
-      <w:numFmt w:val="lowerRoman"/>
-      <w:lvlText w:val="(%6)"/>
-      <w:lvlJc w:val="right"/>
+      <w:numFmt w:val="bullet"/>
+      <w:lvlText w:val="■"/>
+      <w:lvlJc w:val="left"/>
       <w:pPr>
         <w:ind w:left="4320" w:hanging="360"/>
       </w:pPr>
@@ -21550,8 +22463,8 @@
     </w:lvl>
     <w:lvl w:ilvl="6">
       <w:start w:val="1"/>
-      <w:numFmt w:val="decimal"/>
-      <w:lvlText w:val="%7."/>
+      <w:numFmt w:val="bullet"/>
+      <w:lvlText w:val="●"/>
       <w:lvlJc w:val="left"/>
       <w:pPr>
         <w:ind w:left="5040" w:hanging="360"/>
@@ -21562,8 +22475,8 @@
     </w:lvl>
     <w:lvl w:ilvl="7">
       <w:start w:val="1"/>
-      <w:numFmt w:val="lowerLetter"/>
-      <w:lvlText w:val="%8."/>
+      <w:numFmt w:val="bullet"/>
+      <w:lvlText w:val="○"/>
       <w:lvlJc w:val="left"/>
       <w:pPr>
         <w:ind w:left="5760" w:hanging="360"/>
@@ -21574,9 +22487,9 @@
     </w:lvl>
     <w:lvl w:ilvl="8">
       <w:start w:val="1"/>
-      <w:numFmt w:val="lowerRoman"/>
-      <w:lvlText w:val="%9."/>
-      <w:lvlJc w:val="right"/>
+      <w:numFmt w:val="bullet"/>
+      <w:lvlText w:val="■"/>
+      <w:lvlJc w:val="left"/>
       <w:pPr>
         <w:ind w:left="6480" w:hanging="360"/>
       </w:pPr>
@@ -21918,8 +22831,8 @@
   <w:abstractNum w:abstractNumId="20">
     <w:lvl w:ilvl="0">
       <w:start w:val="1"/>
-      <w:numFmt w:val="bullet"/>
-      <w:lvlText w:val="●"/>
+      <w:numFmt w:val="decimal"/>
+      <w:lvlText w:val="%1)"/>
       <w:lvlJc w:val="left"/>
       <w:pPr>
         <w:ind w:left="720" w:hanging="360"/>
@@ -21930,8 +22843,8 @@
     </w:lvl>
     <w:lvl w:ilvl="1">
       <w:start w:val="1"/>
-      <w:numFmt w:val="bullet"/>
-      <w:lvlText w:val="○"/>
+      <w:numFmt w:val="lowerLetter"/>
+      <w:lvlText w:val="%2)"/>
       <w:lvlJc w:val="left"/>
       <w:pPr>
         <w:ind w:left="1440" w:hanging="360"/>
@@ -21942,9 +22855,9 @@
     </w:lvl>
     <w:lvl w:ilvl="2">
       <w:start w:val="1"/>
-      <w:numFmt w:val="bullet"/>
-      <w:lvlText w:val="■"/>
-      <w:lvlJc w:val="left"/>
+      <w:numFmt w:val="lowerRoman"/>
+      <w:lvlText w:val="%3)"/>
+      <w:lvlJc w:val="right"/>
       <w:pPr>
         <w:ind w:left="2160" w:hanging="360"/>
       </w:pPr>
@@ -21954,8 +22867,8 @@
     </w:lvl>
     <w:lvl w:ilvl="3">
       <w:start w:val="1"/>
-      <w:numFmt w:val="bullet"/>
-      <w:lvlText w:val="●"/>
+      <w:numFmt w:val="decimal"/>
+      <w:lvlText w:val="(%4)"/>
       <w:lvlJc w:val="left"/>
       <w:pPr>
         <w:ind w:left="2880" w:hanging="360"/>
@@ -21966,8 +22879,8 @@
     </w:lvl>
     <w:lvl w:ilvl="4">
       <w:start w:val="1"/>
-      <w:numFmt w:val="bullet"/>
-      <w:lvlText w:val="○"/>
+      <w:numFmt w:val="lowerLetter"/>
+      <w:lvlText w:val="(%5)"/>
       <w:lvlJc w:val="left"/>
       <w:pPr>
         <w:ind w:left="3600" w:hanging="360"/>
@@ -21978,9 +22891,9 @@
     </w:lvl>
     <w:lvl w:ilvl="5">
       <w:start w:val="1"/>
-      <w:numFmt w:val="bullet"/>
-      <w:lvlText w:val="■"/>
-      <w:lvlJc w:val="left"/>
+      <w:numFmt w:val="lowerRoman"/>
+      <w:lvlText w:val="(%6)"/>
+      <w:lvlJc w:val="right"/>
       <w:pPr>
         <w:ind w:left="4320" w:hanging="360"/>
       </w:pPr>
@@ -21990,8 +22903,8 @@
     </w:lvl>
     <w:lvl w:ilvl="6">
       <w:start w:val="1"/>
-      <w:numFmt w:val="bullet"/>
-      <w:lvlText w:val="●"/>
+      <w:numFmt w:val="decimal"/>
+      <w:lvlText w:val="%7."/>
       <w:lvlJc w:val="left"/>
       <w:pPr>
         <w:ind w:left="5040" w:hanging="360"/>
@@ -22002,8 +22915,8 @@
     </w:lvl>
     <w:lvl w:ilvl="7">
       <w:start w:val="1"/>
-      <w:numFmt w:val="bullet"/>
-      <w:lvlText w:val="○"/>
+      <w:numFmt w:val="lowerLetter"/>
+      <w:lvlText w:val="%8."/>
       <w:lvlJc w:val="left"/>
       <w:pPr>
         <w:ind w:left="5760" w:hanging="360"/>
@@ -22014,9 +22927,9 @@
     </w:lvl>
     <w:lvl w:ilvl="8">
       <w:start w:val="1"/>
-      <w:numFmt w:val="bullet"/>
-      <w:lvlText w:val="■"/>
-      <w:lvlJc w:val="left"/>
+      <w:numFmt w:val="lowerRoman"/>
+      <w:lvlText w:val="%9."/>
+      <w:lvlJc w:val="right"/>
       <w:pPr>
         <w:ind w:left="6480" w:hanging="360"/>
       </w:pPr>
@@ -22356,6 +23269,116 @@
     </w:lvl>
   </w:abstractNum>
   <w:abstractNum w:abstractNumId="24">
+    <w:lvl w:ilvl="0">
+      <w:start w:val="1"/>
+      <w:numFmt w:val="bullet"/>
+      <w:lvlText w:val="●"/>
+      <w:lvlJc w:val="left"/>
+      <w:pPr>
+        <w:ind w:left="720" w:hanging="360"/>
+      </w:pPr>
+      <w:rPr>
+        <w:u w:val="none"/>
+      </w:rPr>
+    </w:lvl>
+    <w:lvl w:ilvl="1">
+      <w:start w:val="1"/>
+      <w:numFmt w:val="bullet"/>
+      <w:lvlText w:val="○"/>
+      <w:lvlJc w:val="left"/>
+      <w:pPr>
+        <w:ind w:left="1440" w:hanging="360"/>
+      </w:pPr>
+      <w:rPr>
+        <w:u w:val="none"/>
+      </w:rPr>
+    </w:lvl>
+    <w:lvl w:ilvl="2">
+      <w:start w:val="1"/>
+      <w:numFmt w:val="bullet"/>
+      <w:lvlText w:val="■"/>
+      <w:lvlJc w:val="left"/>
+      <w:pPr>
+        <w:ind w:left="2160" w:hanging="360"/>
+      </w:pPr>
+      <w:rPr>
+        <w:u w:val="none"/>
+      </w:rPr>
+    </w:lvl>
+    <w:lvl w:ilvl="3">
+      <w:start w:val="1"/>
+      <w:numFmt w:val="bullet"/>
+      <w:lvlText w:val="●"/>
+      <w:lvlJc w:val="left"/>
+      <w:pPr>
+        <w:ind w:left="2880" w:hanging="360"/>
+      </w:pPr>
+      <w:rPr>
+        <w:u w:val="none"/>
+      </w:rPr>
+    </w:lvl>
+    <w:lvl w:ilvl="4">
+      <w:start w:val="1"/>
+      <w:numFmt w:val="bullet"/>
+      <w:lvlText w:val="○"/>
+      <w:lvlJc w:val="left"/>
+      <w:pPr>
+        <w:ind w:left="3600" w:hanging="360"/>
+      </w:pPr>
+      <w:rPr>
+        <w:u w:val="none"/>
+      </w:rPr>
+    </w:lvl>
+    <w:lvl w:ilvl="5">
+      <w:start w:val="1"/>
+      <w:numFmt w:val="bullet"/>
+      <w:lvlText w:val="■"/>
+      <w:lvlJc w:val="left"/>
+      <w:pPr>
+        <w:ind w:left="4320" w:hanging="360"/>
+      </w:pPr>
+      <w:rPr>
+        <w:u w:val="none"/>
+      </w:rPr>
+    </w:lvl>
+    <w:lvl w:ilvl="6">
+      <w:start w:val="1"/>
+      <w:numFmt w:val="bullet"/>
+      <w:lvlText w:val="●"/>
+      <w:lvlJc w:val="left"/>
+      <w:pPr>
+        <w:ind w:left="5040" w:hanging="360"/>
+      </w:pPr>
+      <w:rPr>
+        <w:u w:val="none"/>
+      </w:rPr>
+    </w:lvl>
+    <w:lvl w:ilvl="7">
+      <w:start w:val="1"/>
+      <w:numFmt w:val="bullet"/>
+      <w:lvlText w:val="○"/>
+      <w:lvlJc w:val="left"/>
+      <w:pPr>
+        <w:ind w:left="5760" w:hanging="360"/>
+      </w:pPr>
+      <w:rPr>
+        <w:u w:val="none"/>
+      </w:rPr>
+    </w:lvl>
+    <w:lvl w:ilvl="8">
+      <w:start w:val="1"/>
+      <w:numFmt w:val="bullet"/>
+      <w:lvlText w:val="■"/>
+      <w:lvlJc w:val="left"/>
+      <w:pPr>
+        <w:ind w:left="6480" w:hanging="360"/>
+      </w:pPr>
+      <w:rPr>
+        <w:u w:val="none"/>
+      </w:rPr>
+    </w:lvl>
+  </w:abstractNum>
+  <w:abstractNum w:abstractNumId="25">
     <w:lvl w:ilvl="0">
       <w:start w:val="1"/>
       <w:numFmt w:val="decimal"/>
@@ -22536,6 +23559,9 @@
   </w:num>
   <w:num w:numId="24">
     <w:abstractNumId w:val="24"/>
+  </w:num>
+  <w:num w:numId="25">
+    <w:abstractNumId w:val="25"/>
   </w:num>
 </w:numbering>
 </file>

</xml_diff>